<commit_message>
Backup of SDD Word Documents
</commit_message>
<xml_diff>
--- a/SDD/WordDocs/CS364_ECR.docx
+++ b/SDD/WordDocs/CS364_ECR.docx
@@ -15,7 +15,7 @@
         </w:rPr>
       </w:pPr>
       <w:bookmarkStart w:id="0" w:name="_Toc499457942"/>
-      <w:bookmarkStart w:id="1" w:name="_Toc499672694"/>
+      <w:bookmarkStart w:id="1" w:name="_Toc500353591"/>
       <w:r>
         <w:rPr>
           <w:rFonts w:ascii="Segoe UI" w:hAnsi="Segoe UI" w:cs="Segoe UI"/>
@@ -49,7 +49,7 @@
         </w:rPr>
       </w:pPr>
       <w:bookmarkStart w:id="2" w:name="_Toc499457943"/>
-      <w:bookmarkStart w:id="3" w:name="_Toc499672695"/>
+      <w:bookmarkStart w:id="3" w:name="_Toc500353592"/>
       <w:r>
         <w:rPr>
           <w:rFonts w:ascii="Segoe UI" w:hAnsi="Segoe UI" w:cs="Segoe UI"/>
@@ -87,7 +87,7 @@
         </w:rPr>
       </w:pPr>
       <w:bookmarkStart w:id="4" w:name="_Toc499457944"/>
-      <w:bookmarkStart w:id="5" w:name="_Toc499672696"/>
+      <w:bookmarkStart w:id="5" w:name="_Toc500353593"/>
       <w:r>
         <w:rPr>
           <w:rFonts w:ascii="Segoe UI" w:hAnsi="Segoe UI" w:cs="Segoe UI"/>
@@ -111,7 +111,7 @@
         </w:rPr>
       </w:pPr>
       <w:bookmarkStart w:id="6" w:name="_Toc499457945"/>
-      <w:bookmarkStart w:id="7" w:name="_Toc499672697"/>
+      <w:bookmarkStart w:id="7" w:name="_Toc500353594"/>
       <w:r>
         <w:rPr>
           <w:rFonts w:ascii="Segoe UI" w:hAnsi="Segoe UI" w:cs="Segoe UI"/>
@@ -134,7 +134,7 @@
         </w:rPr>
       </w:pPr>
       <w:bookmarkStart w:id="8" w:name="_Toc499457946"/>
-      <w:bookmarkStart w:id="9" w:name="_Toc499672698"/>
+      <w:bookmarkStart w:id="9" w:name="_Toc500353595"/>
       <w:r>
         <w:rPr>
           <w:rFonts w:ascii="Segoe UI" w:hAnsi="Segoe UI" w:cs="Segoe UI"/>
@@ -166,7 +166,7 @@
         </w:rPr>
       </w:pPr>
       <w:bookmarkStart w:id="10" w:name="_Toc499457947"/>
-      <w:bookmarkStart w:id="11" w:name="_Toc499672699"/>
+      <w:bookmarkStart w:id="11" w:name="_Toc500353596"/>
       <w:r>
         <w:rPr>
           <w:rFonts w:ascii="Segoe UI" w:hAnsi="Segoe UI" w:cs="Segoe UI"/>
@@ -191,7 +191,7 @@
         </w:rPr>
       </w:pPr>
       <w:bookmarkStart w:id="12" w:name="_Toc499457948"/>
-      <w:bookmarkStart w:id="13" w:name="_Toc499672700"/>
+      <w:bookmarkStart w:id="13" w:name="_Toc500353597"/>
       <w:r>
         <w:rPr>
           <w:rFonts w:ascii="Segoe UI" w:hAnsi="Segoe UI" w:cs="Segoe UI"/>
@@ -232,7 +232,7 @@
         </w:rPr>
       </w:pPr>
       <w:bookmarkStart w:id="14" w:name="_Toc499457949"/>
-      <w:bookmarkStart w:id="15" w:name="_Toc499672701"/>
+      <w:bookmarkStart w:id="15" w:name="_Toc500353598"/>
       <w:r>
         <w:rPr>
           <w:rFonts w:ascii="Segoe UI" w:hAnsi="Segoe UI" w:cs="Segoe UI"/>
@@ -308,7 +308,7 @@
         </w:rPr>
       </w:pPr>
       <w:bookmarkStart w:id="16" w:name="_Toc499457954"/>
-      <w:bookmarkStart w:id="17" w:name="_Toc499672702"/>
+      <w:bookmarkStart w:id="17" w:name="_Toc500353599"/>
       <w:r>
         <w:rPr>
           <w:rFonts w:ascii="Segoe UI" w:hAnsi="Segoe UI" w:cs="Segoe UI"/>
@@ -332,10 +332,10 @@
         <w:tblLook w:val="04A0" w:firstRow="1" w:lastRow="0" w:firstColumn="1" w:lastColumn="0" w:noHBand="0" w:noVBand="1"/>
       </w:tblPr>
       <w:tblGrid>
-        <w:gridCol w:w="2182"/>
-        <w:gridCol w:w="3288"/>
-        <w:gridCol w:w="5302"/>
-        <w:gridCol w:w="2548"/>
+        <w:gridCol w:w="2226"/>
+        <w:gridCol w:w="3089"/>
+        <w:gridCol w:w="5407"/>
+        <w:gridCol w:w="2598"/>
       </w:tblGrid>
       <w:tr>
         <w:trPr>
@@ -574,14 +574,21 @@
                 <w:rFonts w:ascii="Segoe UI" w:hAnsi="Segoe UI" w:cs="Segoe UI"/>
                 <w:color w:val="24292E"/>
               </w:rPr>
-              <w:t>11/</w:t>
+              <w:t>12</w:t>
             </w:r>
             <w:r>
               <w:rPr>
                 <w:rFonts w:ascii="Segoe UI" w:hAnsi="Segoe UI" w:cs="Segoe UI"/>
                 <w:color w:val="24292E"/>
               </w:rPr>
-              <w:t>25</w:t>
+              <w:t>/</w:t>
+            </w:r>
+            <w:r>
+              <w:rPr>
+                <w:rFonts w:ascii="Segoe UI" w:hAnsi="Segoe UI" w:cs="Segoe UI"/>
+                <w:color w:val="24292E"/>
+              </w:rPr>
+              <w:t>9</w:t>
             </w:r>
             <w:r>
               <w:rPr>
@@ -686,7 +693,7 @@
         </w:rPr>
       </w:pPr>
       <w:bookmarkStart w:id="18" w:name="_Toc499457955"/>
-      <w:bookmarkStart w:id="19" w:name="_Toc499672703"/>
+      <w:bookmarkStart w:id="19" w:name="_Toc500353600"/>
       <w:r>
         <w:rPr>
           <w:rFonts w:ascii="Segoe UI" w:hAnsi="Segoe UI" w:cs="Segoe UI"/>
@@ -700,6 +707,12 @@
     </w:p>
     <w:sdt>
       <w:sdtPr>
+        <w:rPr>
+          <w:rFonts w:asciiTheme="minorHAnsi" w:eastAsiaTheme="minorHAnsi" w:hAnsiTheme="minorHAnsi" w:cstheme="minorBidi"/>
+          <w:color w:val="auto"/>
+          <w:sz w:val="22"/>
+          <w:szCs w:val="22"/>
+        </w:rPr>
         <w:id w:val="148113218"/>
         <w:docPartObj>
           <w:docPartGallery w:val="Table of Contents"/>
@@ -708,13 +721,9 @@
       </w:sdtPr>
       <w:sdtEndPr>
         <w:rPr>
-          <w:rFonts w:asciiTheme="minorHAnsi" w:eastAsiaTheme="minorHAnsi" w:hAnsiTheme="minorHAnsi" w:cstheme="minorBidi"/>
           <w:b/>
           <w:bCs/>
           <w:noProof/>
-          <w:color w:val="auto"/>
-          <w:sz w:val="22"/>
-          <w:szCs w:val="22"/>
         </w:rPr>
       </w:sdtEndPr>
       <w:sdtContent>
@@ -746,7 +755,7 @@
           <w:r>
             <w:fldChar w:fldCharType="separate"/>
           </w:r>
-          <w:hyperlink w:anchor="_Toc499672694" w:history="1">
+          <w:hyperlink w:anchor="_Toc500353591" w:history="1">
             <w:r>
               <w:rPr>
                 <w:rStyle w:val="Hyperlink"/>
@@ -774,7 +783,7 @@
                 <w:noProof/>
                 <w:webHidden/>
               </w:rPr>
-              <w:instrText xml:space="preserve"> PAGEREF _Toc499672694 \h </w:instrText>
+              <w:instrText xml:space="preserve"> PAGEREF _Toc500353591 \h </w:instrText>
             </w:r>
             <w:r>
               <w:rPr>
@@ -816,7 +825,7 @@
               <w:noProof/>
             </w:rPr>
           </w:pPr>
-          <w:hyperlink w:anchor="_Toc499672695" w:history="1">
+          <w:hyperlink w:anchor="_Toc500353592" w:history="1">
             <w:r>
               <w:rPr>
                 <w:rStyle w:val="Hyperlink"/>
@@ -844,7 +853,7 @@
                 <w:noProof/>
                 <w:webHidden/>
               </w:rPr>
-              <w:instrText xml:space="preserve"> PAGEREF _Toc499672695 \h </w:instrText>
+              <w:instrText xml:space="preserve"> PAGEREF _Toc500353592 \h </w:instrText>
             </w:r>
             <w:r>
               <w:rPr>
@@ -886,7 +895,7 @@
               <w:noProof/>
             </w:rPr>
           </w:pPr>
-          <w:hyperlink w:anchor="_Toc499672696" w:history="1">
+          <w:hyperlink w:anchor="_Toc500353593" w:history="1">
             <w:r>
               <w:rPr>
                 <w:rStyle w:val="Hyperlink"/>
@@ -914,7 +923,7 @@
                 <w:noProof/>
                 <w:webHidden/>
               </w:rPr>
-              <w:instrText xml:space="preserve"> PAGEREF _Toc499672696 \h </w:instrText>
+              <w:instrText xml:space="preserve"> PAGEREF _Toc500353593 \h </w:instrText>
             </w:r>
             <w:r>
               <w:rPr>
@@ -956,7 +965,7 @@
               <w:noProof/>
             </w:rPr>
           </w:pPr>
-          <w:hyperlink w:anchor="_Toc499672697" w:history="1">
+          <w:hyperlink w:anchor="_Toc500353594" w:history="1">
             <w:r>
               <w:rPr>
                 <w:rStyle w:val="Hyperlink"/>
@@ -984,7 +993,7 @@
                 <w:noProof/>
                 <w:webHidden/>
               </w:rPr>
-              <w:instrText xml:space="preserve"> PAGEREF _Toc499672697 \h </w:instrText>
+              <w:instrText xml:space="preserve"> PAGEREF _Toc500353594 \h </w:instrText>
             </w:r>
             <w:r>
               <w:rPr>
@@ -1026,7 +1035,7 @@
               <w:noProof/>
             </w:rPr>
           </w:pPr>
-          <w:hyperlink w:anchor="_Toc499672698" w:history="1">
+          <w:hyperlink w:anchor="_Toc500353595" w:history="1">
             <w:r>
               <w:rPr>
                 <w:rStyle w:val="Hyperlink"/>
@@ -1054,7 +1063,7 @@
                 <w:noProof/>
                 <w:webHidden/>
               </w:rPr>
-              <w:instrText xml:space="preserve"> PAGEREF _Toc499672698 \h </w:instrText>
+              <w:instrText xml:space="preserve"> PAGEREF _Toc500353595 \h </w:instrText>
             </w:r>
             <w:r>
               <w:rPr>
@@ -1096,7 +1105,7 @@
               <w:noProof/>
             </w:rPr>
           </w:pPr>
-          <w:hyperlink w:anchor="_Toc499672699" w:history="1">
+          <w:hyperlink w:anchor="_Toc500353596" w:history="1">
             <w:r>
               <w:rPr>
                 <w:rStyle w:val="Hyperlink"/>
@@ -1124,7 +1133,7 @@
                 <w:noProof/>
                 <w:webHidden/>
               </w:rPr>
-              <w:instrText xml:space="preserve"> PAGEREF _Toc499672699 \h </w:instrText>
+              <w:instrText xml:space="preserve"> PAGEREF _Toc500353596 \h </w:instrText>
             </w:r>
             <w:r>
               <w:rPr>
@@ -1166,7 +1175,7 @@
               <w:noProof/>
             </w:rPr>
           </w:pPr>
-          <w:hyperlink w:anchor="_Toc499672700" w:history="1">
+          <w:hyperlink w:anchor="_Toc500353597" w:history="1">
             <w:r>
               <w:rPr>
                 <w:rStyle w:val="Hyperlink"/>
@@ -1194,7 +1203,7 @@
                 <w:noProof/>
                 <w:webHidden/>
               </w:rPr>
-              <w:instrText xml:space="preserve"> PAGEREF _Toc499672700 \h </w:instrText>
+              <w:instrText xml:space="preserve"> PAGEREF _Toc500353597 \h </w:instrText>
             </w:r>
             <w:r>
               <w:rPr>
@@ -1236,7 +1245,7 @@
               <w:noProof/>
             </w:rPr>
           </w:pPr>
-          <w:hyperlink w:anchor="_Toc499672701" w:history="1">
+          <w:hyperlink w:anchor="_Toc500353598" w:history="1">
             <w:r>
               <w:rPr>
                 <w:rStyle w:val="Hyperlink"/>
@@ -1264,7 +1273,7 @@
                 <w:noProof/>
                 <w:webHidden/>
               </w:rPr>
-              <w:instrText xml:space="preserve"> PAGEREF _Toc499672701 \h </w:instrText>
+              <w:instrText xml:space="preserve"> PAGEREF _Toc500353598 \h </w:instrText>
             </w:r>
             <w:r>
               <w:rPr>
@@ -1306,7 +1315,7 @@
               <w:noProof/>
             </w:rPr>
           </w:pPr>
-          <w:hyperlink w:anchor="_Toc499672702" w:history="1">
+          <w:hyperlink w:anchor="_Toc500353599" w:history="1">
             <w:r>
               <w:rPr>
                 <w:rStyle w:val="Hyperlink"/>
@@ -1334,7 +1343,7 @@
                 <w:noProof/>
                 <w:webHidden/>
               </w:rPr>
-              <w:instrText xml:space="preserve"> PAGEREF _Toc499672702 \h </w:instrText>
+              <w:instrText xml:space="preserve"> PAGEREF _Toc500353599 \h </w:instrText>
             </w:r>
             <w:r>
               <w:rPr>
@@ -1376,7 +1385,7 @@
               <w:noProof/>
             </w:rPr>
           </w:pPr>
-          <w:hyperlink w:anchor="_Toc499672703" w:history="1">
+          <w:hyperlink w:anchor="_Toc500353600" w:history="1">
             <w:r>
               <w:rPr>
                 <w:rStyle w:val="Hyperlink"/>
@@ -1404,7 +1413,7 @@
                 <w:noProof/>
                 <w:webHidden/>
               </w:rPr>
-              <w:instrText xml:space="preserve"> PAGEREF _Toc499672703 \h </w:instrText>
+              <w:instrText xml:space="preserve"> PAGEREF _Toc500353600 \h </w:instrText>
             </w:r>
             <w:r>
               <w:rPr>
@@ -1425,6 +1434,356 @@
                 <w:webHidden/>
               </w:rPr>
               <w:t>4</w:t>
+            </w:r>
+            <w:r>
+              <w:rPr>
+                <w:noProof/>
+                <w:webHidden/>
+              </w:rPr>
+              <w:fldChar w:fldCharType="end"/>
+            </w:r>
+          </w:hyperlink>
+        </w:p>
+        <w:p>
+          <w:pPr>
+            <w:pStyle w:val="TOC1"/>
+            <w:tabs>
+              <w:tab w:val="right" w:leader="dot" w:pos="9350"/>
+            </w:tabs>
+            <w:rPr>
+              <w:rFonts w:eastAsiaTheme="minorEastAsia"/>
+              <w:noProof/>
+            </w:rPr>
+          </w:pPr>
+          <w:hyperlink w:anchor="_Toc500353601" w:history="1">
+            <w:r>
+              <w:rPr>
+                <w:rStyle w:val="Hyperlink"/>
+                <w:rFonts w:ascii="Segoe UI" w:hAnsi="Segoe UI" w:cs="Segoe UI"/>
+                <w:noProof/>
+              </w:rPr>
+              <w:t>1.0 Introduction</w:t>
+            </w:r>
+            <w:r>
+              <w:rPr>
+                <w:noProof/>
+                <w:webHidden/>
+              </w:rPr>
+              <w:tab/>
+            </w:r>
+            <w:r>
+              <w:rPr>
+                <w:noProof/>
+                <w:webHidden/>
+              </w:rPr>
+              <w:fldChar w:fldCharType="begin"/>
+            </w:r>
+            <w:r>
+              <w:rPr>
+                <w:noProof/>
+                <w:webHidden/>
+              </w:rPr>
+              <w:instrText xml:space="preserve"> PAGEREF _Toc500353601 \h </w:instrText>
+            </w:r>
+            <w:r>
+              <w:rPr>
+                <w:noProof/>
+                <w:webHidden/>
+              </w:rPr>
+            </w:r>
+            <w:r>
+              <w:rPr>
+                <w:noProof/>
+                <w:webHidden/>
+              </w:rPr>
+              <w:fldChar w:fldCharType="separate"/>
+            </w:r>
+            <w:r>
+              <w:rPr>
+                <w:noProof/>
+                <w:webHidden/>
+              </w:rPr>
+              <w:t>5</w:t>
+            </w:r>
+            <w:r>
+              <w:rPr>
+                <w:noProof/>
+                <w:webHidden/>
+              </w:rPr>
+              <w:fldChar w:fldCharType="end"/>
+            </w:r>
+          </w:hyperlink>
+        </w:p>
+        <w:p>
+          <w:pPr>
+            <w:pStyle w:val="TOC2"/>
+            <w:tabs>
+              <w:tab w:val="right" w:leader="dot" w:pos="9350"/>
+            </w:tabs>
+            <w:rPr>
+              <w:rFonts w:eastAsiaTheme="minorEastAsia"/>
+              <w:noProof/>
+            </w:rPr>
+          </w:pPr>
+          <w:hyperlink w:anchor="_Toc500353602" w:history="1">
+            <w:r>
+              <w:rPr>
+                <w:rStyle w:val="Hyperlink"/>
+                <w:rFonts w:ascii="Segoe UI" w:hAnsi="Segoe UI" w:cs="Segoe UI"/>
+                <w:noProof/>
+              </w:rPr>
+              <w:t>1.1 Purpose</w:t>
+            </w:r>
+            <w:r>
+              <w:rPr>
+                <w:noProof/>
+                <w:webHidden/>
+              </w:rPr>
+              <w:tab/>
+            </w:r>
+            <w:r>
+              <w:rPr>
+                <w:noProof/>
+                <w:webHidden/>
+              </w:rPr>
+              <w:fldChar w:fldCharType="begin"/>
+            </w:r>
+            <w:r>
+              <w:rPr>
+                <w:noProof/>
+                <w:webHidden/>
+              </w:rPr>
+              <w:instrText xml:space="preserve"> PAGEREF _Toc500353602 \h </w:instrText>
+            </w:r>
+            <w:r>
+              <w:rPr>
+                <w:noProof/>
+                <w:webHidden/>
+              </w:rPr>
+            </w:r>
+            <w:r>
+              <w:rPr>
+                <w:noProof/>
+                <w:webHidden/>
+              </w:rPr>
+              <w:fldChar w:fldCharType="separate"/>
+            </w:r>
+            <w:r>
+              <w:rPr>
+                <w:noProof/>
+                <w:webHidden/>
+              </w:rPr>
+              <w:t>5</w:t>
+            </w:r>
+            <w:r>
+              <w:rPr>
+                <w:noProof/>
+                <w:webHidden/>
+              </w:rPr>
+              <w:fldChar w:fldCharType="end"/>
+            </w:r>
+          </w:hyperlink>
+        </w:p>
+        <w:p>
+          <w:pPr>
+            <w:pStyle w:val="TOC1"/>
+            <w:tabs>
+              <w:tab w:val="right" w:leader="dot" w:pos="9350"/>
+            </w:tabs>
+            <w:rPr>
+              <w:rFonts w:eastAsiaTheme="minorEastAsia"/>
+              <w:noProof/>
+            </w:rPr>
+          </w:pPr>
+          <w:hyperlink w:anchor="_Toc500353603" w:history="1">
+            <w:r>
+              <w:rPr>
+                <w:rStyle w:val="Hyperlink"/>
+                <w:rFonts w:ascii="Segoe UI" w:hAnsi="Segoe UI" w:cs="Segoe UI"/>
+                <w:noProof/>
+              </w:rPr>
+              <w:t>2.0 Project Scope</w:t>
+            </w:r>
+            <w:r>
+              <w:rPr>
+                <w:noProof/>
+                <w:webHidden/>
+              </w:rPr>
+              <w:tab/>
+            </w:r>
+            <w:r>
+              <w:rPr>
+                <w:noProof/>
+                <w:webHidden/>
+              </w:rPr>
+              <w:fldChar w:fldCharType="begin"/>
+            </w:r>
+            <w:r>
+              <w:rPr>
+                <w:noProof/>
+                <w:webHidden/>
+              </w:rPr>
+              <w:instrText xml:space="preserve"> PAGEREF _Toc500353603 \h </w:instrText>
+            </w:r>
+            <w:r>
+              <w:rPr>
+                <w:noProof/>
+                <w:webHidden/>
+              </w:rPr>
+            </w:r>
+            <w:r>
+              <w:rPr>
+                <w:noProof/>
+                <w:webHidden/>
+              </w:rPr>
+              <w:fldChar w:fldCharType="separate"/>
+            </w:r>
+            <w:r>
+              <w:rPr>
+                <w:noProof/>
+                <w:webHidden/>
+              </w:rPr>
+              <w:t>6</w:t>
+            </w:r>
+            <w:r>
+              <w:rPr>
+                <w:noProof/>
+                <w:webHidden/>
+              </w:rPr>
+              <w:fldChar w:fldCharType="end"/>
+            </w:r>
+          </w:hyperlink>
+        </w:p>
+        <w:p>
+          <w:pPr>
+            <w:pStyle w:val="TOC2"/>
+            <w:tabs>
+              <w:tab w:val="right" w:leader="dot" w:pos="9350"/>
+            </w:tabs>
+            <w:rPr>
+              <w:rFonts w:eastAsiaTheme="minorEastAsia"/>
+              <w:noProof/>
+            </w:rPr>
+          </w:pPr>
+          <w:hyperlink w:anchor="_Toc500353604" w:history="1">
+            <w:r>
+              <w:rPr>
+                <w:rStyle w:val="Hyperlink"/>
+                <w:rFonts w:ascii="Segoe UI" w:hAnsi="Segoe UI" w:cs="Segoe UI"/>
+                <w:noProof/>
+              </w:rPr>
+              <w:t>2.1 Version 1</w:t>
+            </w:r>
+            <w:r>
+              <w:rPr>
+                <w:noProof/>
+                <w:webHidden/>
+              </w:rPr>
+              <w:tab/>
+            </w:r>
+            <w:r>
+              <w:rPr>
+                <w:noProof/>
+                <w:webHidden/>
+              </w:rPr>
+              <w:fldChar w:fldCharType="begin"/>
+            </w:r>
+            <w:r>
+              <w:rPr>
+                <w:noProof/>
+                <w:webHidden/>
+              </w:rPr>
+              <w:instrText xml:space="preserve"> PAGEREF _Toc500353604 \h </w:instrText>
+            </w:r>
+            <w:r>
+              <w:rPr>
+                <w:noProof/>
+                <w:webHidden/>
+              </w:rPr>
+            </w:r>
+            <w:r>
+              <w:rPr>
+                <w:noProof/>
+                <w:webHidden/>
+              </w:rPr>
+              <w:fldChar w:fldCharType="separate"/>
+            </w:r>
+            <w:r>
+              <w:rPr>
+                <w:noProof/>
+                <w:webHidden/>
+              </w:rPr>
+              <w:t>6</w:t>
+            </w:r>
+            <w:r>
+              <w:rPr>
+                <w:noProof/>
+                <w:webHidden/>
+              </w:rPr>
+              <w:fldChar w:fldCharType="end"/>
+            </w:r>
+          </w:hyperlink>
+        </w:p>
+        <w:p>
+          <w:pPr>
+            <w:pStyle w:val="TOC2"/>
+            <w:tabs>
+              <w:tab w:val="right" w:leader="dot" w:pos="9350"/>
+            </w:tabs>
+            <w:rPr>
+              <w:rFonts w:eastAsiaTheme="minorEastAsia"/>
+              <w:noProof/>
+            </w:rPr>
+          </w:pPr>
+          <w:hyperlink w:anchor="_Toc500353605" w:history="1">
+            <w:r>
+              <w:rPr>
+                <w:rStyle w:val="Hyperlink"/>
+                <w:rFonts w:ascii="Segoe UI" w:hAnsi="Segoe UI" w:cs="Segoe UI"/>
+                <w:noProof/>
+              </w:rPr>
+              <w:t>2.2 Backlog</w:t>
+            </w:r>
+            <w:r>
+              <w:rPr>
+                <w:noProof/>
+                <w:webHidden/>
+              </w:rPr>
+              <w:tab/>
+            </w:r>
+            <w:r>
+              <w:rPr>
+                <w:noProof/>
+                <w:webHidden/>
+              </w:rPr>
+              <w:fldChar w:fldCharType="begin"/>
+            </w:r>
+            <w:r>
+              <w:rPr>
+                <w:noProof/>
+                <w:webHidden/>
+              </w:rPr>
+              <w:instrText xml:space="preserve"> PAGEREF _Toc500353605 \h </w:instrText>
+            </w:r>
+            <w:r>
+              <w:rPr>
+                <w:noProof/>
+                <w:webHidden/>
+              </w:rPr>
+            </w:r>
+            <w:r>
+              <w:rPr>
+                <w:noProof/>
+                <w:webHidden/>
+              </w:rPr>
+              <w:fldChar w:fldCharType="separate"/>
+            </w:r>
+            <w:r>
+              <w:rPr>
+                <w:noProof/>
+                <w:webHidden/>
+              </w:rPr>
+              <w:t>6</w:t>
             </w:r>
             <w:r>
               <w:rPr>
@@ -1465,14 +1824,17 @@
         </w:rPr>
       </w:pPr>
       <w:bookmarkStart w:id="20" w:name="_Toc499457956"/>
-      <w:r>
-        <w:rPr>
-          <w:rFonts w:ascii="Segoe UI" w:hAnsi="Segoe UI" w:cs="Segoe UI"/>
-          <w:color w:val="24292E"/>
-        </w:rPr>
+      <w:bookmarkStart w:id="21" w:name="_Toc500353601"/>
+      <w:r>
+        <w:rPr>
+          <w:rFonts w:ascii="Segoe UI" w:hAnsi="Segoe UI" w:cs="Segoe UI"/>
+          <w:color w:val="24292E"/>
+        </w:rPr>
+        <w:lastRenderedPageBreak/>
         <w:t>1.0 Introduction</w:t>
       </w:r>
       <w:bookmarkEnd w:id="20"/>
+      <w:bookmarkEnd w:id="21"/>
     </w:p>
     <w:p>
       <w:pPr>
@@ -1486,7 +1848,8 @@
           <w:color w:val="24292E"/>
         </w:rPr>
       </w:pPr>
-      <w:bookmarkStart w:id="21" w:name="_Toc499457957"/>
+      <w:bookmarkStart w:id="22" w:name="_Toc499457957"/>
+      <w:bookmarkStart w:id="23" w:name="_Toc500353602"/>
       <w:r>
         <w:rPr>
           <w:rFonts w:ascii="Segoe UI" w:hAnsi="Segoe UI" w:cs="Segoe UI"/>
@@ -1494,7 +1857,8 @@
         </w:rPr>
         <w:t>1.1 Purpose</w:t>
       </w:r>
-      <w:bookmarkEnd w:id="21"/>
+      <w:bookmarkEnd w:id="22"/>
+      <w:bookmarkEnd w:id="23"/>
     </w:p>
     <w:p>
       <w:pPr>
@@ -1516,8 +1880,6 @@
         </w:rPr>
         <w:t>This document represents those items that will be implemented based on the SRS document as represented in the SDD.</w:t>
       </w:r>
-      <w:bookmarkStart w:id="22" w:name="_GoBack"/>
-      <w:bookmarkEnd w:id="22"/>
     </w:p>
     <w:p>
       <w:pPr>
@@ -1557,11 +1919,13 @@
           <w:color w:val="24292E"/>
         </w:rPr>
       </w:pPr>
-      <w:r>
-        <w:rPr>
-          <w:rFonts w:ascii="Segoe UI" w:hAnsi="Segoe UI" w:cs="Segoe UI"/>
-          <w:color w:val="24292E"/>
-        </w:rPr>
+      <w:bookmarkStart w:id="24" w:name="_Toc500353603"/>
+      <w:r>
+        <w:rPr>
+          <w:rFonts w:ascii="Segoe UI" w:hAnsi="Segoe UI" w:cs="Segoe UI"/>
+          <w:color w:val="24292E"/>
+        </w:rPr>
+        <w:lastRenderedPageBreak/>
         <w:t>2</w:t>
       </w:r>
       <w:r>
@@ -1578,6 +1942,7 @@
         </w:rPr>
         <w:t>Project Scope</w:t>
       </w:r>
+      <w:bookmarkEnd w:id="24"/>
     </w:p>
     <w:p>
       <w:pPr>
@@ -1591,6 +1956,7 @@
           <w:color w:val="24292E"/>
         </w:rPr>
       </w:pPr>
+      <w:bookmarkStart w:id="25" w:name="_Toc500353604"/>
       <w:r>
         <w:rPr>
           <w:rFonts w:ascii="Segoe UI" w:hAnsi="Segoe UI" w:cs="Segoe UI"/>
@@ -1612,6 +1978,7 @@
         </w:rPr>
         <w:t>Version 1</w:t>
       </w:r>
+      <w:bookmarkEnd w:id="25"/>
     </w:p>
     <w:p>
       <w:pPr>
@@ -1664,6 +2031,21 @@
         <w:t>The purpose of this Software Design Document is to define the design elements of the Student Calendar Integration Application. The document provides sufficient detail to implement the software product to stakeholder specifications.</w:t>
       </w:r>
     </w:p>
+    <w:p>
+      <w:pPr>
+        <w:pStyle w:val="Heading3"/>
+        <w:rPr>
+          <w:rFonts w:eastAsia="Segoe UI"/>
+        </w:rPr>
+      </w:pPr>
+      <w:r>
+        <w:rPr>
+          <w:rFonts w:eastAsia="Segoe UI"/>
+        </w:rPr>
+        <w:t xml:space="preserve">2.1.1 </w:t>
+      </w:r>
+    </w:p>
+    <w:p/>
     <w:p>
       <w:pPr>
         <w:pStyle w:val="Heading2"/>
@@ -1676,6 +2058,7 @@
           <w:color w:val="24292E"/>
         </w:rPr>
       </w:pPr>
+      <w:bookmarkStart w:id="26" w:name="_Toc500353605"/>
       <w:r>
         <w:rPr>
           <w:rFonts w:ascii="Segoe UI" w:hAnsi="Segoe UI" w:cs="Segoe UI"/>
@@ -1711,6 +2094,7 @@
         </w:rPr>
         <w:t>Backlog</w:t>
       </w:r>
+      <w:bookmarkEnd w:id="26"/>
     </w:p>
     <w:p>
       <w:pPr>
@@ -1756,11 +2140,35 @@
     </w:p>
     <w:p>
       <w:pPr>
+        <w:pStyle w:val="Heading3"/>
+        <w:rPr>
+          <w:rFonts w:eastAsia="Segoe UI"/>
+        </w:rPr>
+      </w:pPr>
+      <w:r>
+        <w:rPr>
+          <w:rFonts w:eastAsia="Segoe UI"/>
+        </w:rPr>
+        <w:t>2.2.1</w:t>
+      </w:r>
+    </w:p>
+    <w:p>
+      <w:pPr>
         <w:rPr>
           <w:rFonts w:ascii="Segoe UI" w:eastAsia="Segoe UI" w:hAnsi="Segoe UI" w:cs="Segoe UI"/>
           <w:color w:val="000000" w:themeColor="text1"/>
         </w:rPr>
       </w:pPr>
+    </w:p>
+    <w:p>
+      <w:pPr>
+        <w:rPr>
+          <w:rFonts w:ascii="Segoe UI" w:eastAsia="Segoe UI" w:hAnsi="Segoe UI" w:cs="Segoe UI"/>
+          <w:color w:val="000000" w:themeColor="text1"/>
+        </w:rPr>
+      </w:pPr>
+      <w:bookmarkStart w:id="27" w:name="_GoBack"/>
+      <w:bookmarkEnd w:id="27"/>
     </w:p>
     <w:sectPr>
       <w:footerReference w:type="default" r:id="rId8"/>
@@ -1836,7 +2244,7 @@
           <w:rPr>
             <w:noProof/>
           </w:rPr>
-          <w:t>5</w:t>
+          <w:t>6</w:t>
         </w:r>
         <w:r>
           <w:rPr>
@@ -2977,7 +3385,7 @@
 </file>
 
 <file path=customXml/itemProps1.xml><?xml version="1.0" encoding="utf-8"?>
-<ds:datastoreItem xmlns:ds="http://schemas.openxmlformats.org/officeDocument/2006/customXml" ds:itemID="{CBC1D9EE-5C29-4201-A396-182EE868C7E5}">
+<ds:datastoreItem xmlns:ds="http://schemas.openxmlformats.org/officeDocument/2006/customXml" ds:itemID="{A2106FD8-14CB-425F-B7C7-B65366BC026F}">
   <ds:schemaRefs>
     <ds:schemaRef ds:uri="http://schemas.openxmlformats.org/officeDocument/2006/bibliography"/>
   </ds:schemaRefs>

</xml_diff>

<commit_message>
Checking in Document Backups
</commit_message>
<xml_diff>
--- a/SDD/WordDocs/CS364_ECR.docx
+++ b/SDD/WordDocs/CS364_ECR.docx
@@ -1,6 +1,6 @@
 
 <file path=word/document.xml><?xml version="1.0" encoding="utf-8"?>
-<w:document xmlns:wpc="http://schemas.microsoft.com/office/word/2010/wordprocessingCanvas" xmlns:cx="http://schemas.microsoft.com/office/drawing/2014/chartex" xmlns:cx1="http://schemas.microsoft.com/office/drawing/2015/9/8/chartex" xmlns:cx2="http://schemas.microsoft.com/office/drawing/2015/10/21/chartex" xmlns:cx3="http://schemas.microsoft.com/office/drawing/2016/5/9/chartex" xmlns:cx4="http://schemas.microsoft.com/office/drawing/2016/5/10/chartex" xmlns:cx5="http://schemas.microsoft.com/office/drawing/2016/5/11/chartex" xmlns:cx6="http://schemas.microsoft.com/office/drawing/2016/5/12/chartex" xmlns:cx7="http://schemas.microsoft.com/office/drawing/2016/5/13/chartex" xmlns:cx8="http://schemas.microsoft.com/office/drawing/2016/5/14/chartex" xmlns:mc="http://schemas.openxmlformats.org/markup-compatibility/2006" xmlns:aink="http://schemas.microsoft.com/office/drawing/2016/ink" xmlns:am3d="http://schemas.microsoft.com/office/drawing/2017/model3d" xmlns:o="urn:schemas-microsoft-com:office:office" xmlns:r="http://schemas.openxmlformats.org/officeDocument/2006/relationships" xmlns:m="http://schemas.openxmlformats.org/officeDocument/2006/math" xmlns:v="urn:schemas-microsoft-com:vml" xmlns:wp14="http://schemas.microsoft.com/office/word/2010/wordprocessingDrawing" xmlns:wp="http://schemas.openxmlformats.org/drawingml/2006/wordprocessingDrawing" xmlns:w10="urn:schemas-microsoft-com:office:word" xmlns:w="http://schemas.openxmlformats.org/wordprocessingml/2006/main" xmlns:w14="http://schemas.microsoft.com/office/word/2010/wordml" xmlns:w15="http://schemas.microsoft.com/office/word/2012/wordml" xmlns:w16cid="http://schemas.microsoft.com/office/word/2016/wordml/cid" xmlns:w16se="http://schemas.microsoft.com/office/word/2015/wordml/symex" xmlns:wpg="http://schemas.microsoft.com/office/word/2010/wordprocessingGroup" xmlns:wpi="http://schemas.microsoft.com/office/word/2010/wordprocessingInk" xmlns:wne="http://schemas.microsoft.com/office/word/2006/wordml" xmlns:wps="http://schemas.microsoft.com/office/word/2010/wordprocessingShape" mc:Ignorable="w14 w15 w16se w16cid wp14">
+<w:document xmlns:wpc="http://schemas.microsoft.com/office/word/2010/wordprocessingCanvas" xmlns:mc="http://schemas.openxmlformats.org/markup-compatibility/2006" xmlns:o="urn:schemas-microsoft-com:office:office" xmlns:r="http://schemas.openxmlformats.org/officeDocument/2006/relationships" xmlns:m="http://schemas.openxmlformats.org/officeDocument/2006/math" xmlns:v="urn:schemas-microsoft-com:vml" xmlns:wp14="http://schemas.microsoft.com/office/word/2010/wordprocessingDrawing" xmlns:wp="http://schemas.openxmlformats.org/drawingml/2006/wordprocessingDrawing" xmlns:w10="urn:schemas-microsoft-com:office:word" xmlns:w="http://schemas.openxmlformats.org/wordprocessingml/2006/main" xmlns:w14="http://schemas.microsoft.com/office/word/2010/wordml" xmlns:w15="http://schemas.microsoft.com/office/word/2012/wordml" xmlns:wpg="http://schemas.microsoft.com/office/word/2010/wordprocessingGroup" xmlns:wpi="http://schemas.microsoft.com/office/word/2010/wordprocessingInk" xmlns:wne="http://schemas.microsoft.com/office/word/2006/wordml" xmlns:wps="http://schemas.microsoft.com/office/word/2010/wordprocessingShape" mc:Ignorable="w14 w15 wp14">
   <w:body>
     <w:p>
       <w:pPr>
@@ -15,7 +15,7 @@
         </w:rPr>
       </w:pPr>
       <w:bookmarkStart w:id="0" w:name="_Toc499457942"/>
-      <w:bookmarkStart w:id="1" w:name="_Toc500353591"/>
+      <w:bookmarkStart w:id="1" w:name="_Toc500874246"/>
       <w:r>
         <w:rPr>
           <w:rFonts w:ascii="Segoe UI" w:hAnsi="Segoe UI" w:cs="Segoe UI"/>
@@ -49,7 +49,7 @@
         </w:rPr>
       </w:pPr>
       <w:bookmarkStart w:id="2" w:name="_Toc499457943"/>
-      <w:bookmarkStart w:id="3" w:name="_Toc500353592"/>
+      <w:bookmarkStart w:id="3" w:name="_Toc500874247"/>
       <w:r>
         <w:rPr>
           <w:rFonts w:ascii="Segoe UI" w:hAnsi="Segoe UI" w:cs="Segoe UI"/>
@@ -87,13 +87,35 @@
         </w:rPr>
       </w:pPr>
       <w:bookmarkStart w:id="4" w:name="_Toc499457944"/>
-      <w:bookmarkStart w:id="5" w:name="_Toc500353593"/>
+      <w:bookmarkStart w:id="5" w:name="_Toc500874248"/>
       <w:r>
         <w:rPr>
           <w:rFonts w:ascii="Segoe UI" w:hAnsi="Segoe UI" w:cs="Segoe UI"/>
           <w:color w:val="24292E"/>
         </w:rPr>
-        <w:t>November 25th, 2017</w:t>
+        <w:t>December</w:t>
+      </w:r>
+      <w:r>
+        <w:rPr>
+          <w:rFonts w:ascii="Segoe UI" w:hAnsi="Segoe UI" w:cs="Segoe UI"/>
+          <w:color w:val="24292E"/>
+        </w:rPr>
+        <w:t xml:space="preserve"> 12</w:t>
+      </w:r>
+      <w:r>
+        <w:rPr>
+          <w:rFonts w:ascii="Segoe UI" w:hAnsi="Segoe UI" w:cs="Segoe UI"/>
+          <w:color w:val="24292E"/>
+          <w:vertAlign w:val="superscript"/>
+        </w:rPr>
+        <w:t>th</w:t>
+      </w:r>
+      <w:r>
+        <w:rPr>
+          <w:rFonts w:ascii="Segoe UI" w:hAnsi="Segoe UI" w:cs="Segoe UI"/>
+          <w:color w:val="24292E"/>
+        </w:rPr>
+        <w:t>, 2017</w:t>
       </w:r>
       <w:bookmarkEnd w:id="4"/>
       <w:bookmarkEnd w:id="5"/>
@@ -111,7 +133,7 @@
         </w:rPr>
       </w:pPr>
       <w:bookmarkStart w:id="6" w:name="_Toc499457945"/>
-      <w:bookmarkStart w:id="7" w:name="_Toc500353594"/>
+      <w:bookmarkStart w:id="7" w:name="_Toc500874249"/>
       <w:r>
         <w:rPr>
           <w:rFonts w:ascii="Segoe UI" w:hAnsi="Segoe UI" w:cs="Segoe UI"/>
@@ -134,7 +156,7 @@
         </w:rPr>
       </w:pPr>
       <w:bookmarkStart w:id="8" w:name="_Toc499457946"/>
-      <w:bookmarkStart w:id="9" w:name="_Toc500353595"/>
+      <w:bookmarkStart w:id="9" w:name="_Toc500874250"/>
       <w:r>
         <w:rPr>
           <w:rFonts w:ascii="Segoe UI" w:hAnsi="Segoe UI" w:cs="Segoe UI"/>
@@ -166,7 +188,7 @@
         </w:rPr>
       </w:pPr>
       <w:bookmarkStart w:id="10" w:name="_Toc499457947"/>
-      <w:bookmarkStart w:id="11" w:name="_Toc500353596"/>
+      <w:bookmarkStart w:id="11" w:name="_Toc500874251"/>
       <w:r>
         <w:rPr>
           <w:rFonts w:ascii="Segoe UI" w:hAnsi="Segoe UI" w:cs="Segoe UI"/>
@@ -191,7 +213,7 @@
         </w:rPr>
       </w:pPr>
       <w:bookmarkStart w:id="12" w:name="_Toc499457948"/>
-      <w:bookmarkStart w:id="13" w:name="_Toc500353597"/>
+      <w:bookmarkStart w:id="13" w:name="_Toc500874252"/>
       <w:r>
         <w:rPr>
           <w:rFonts w:ascii="Segoe UI" w:hAnsi="Segoe UI" w:cs="Segoe UI"/>
@@ -232,7 +254,7 @@
         </w:rPr>
       </w:pPr>
       <w:bookmarkStart w:id="14" w:name="_Toc499457949"/>
-      <w:bookmarkStart w:id="15" w:name="_Toc500353598"/>
+      <w:bookmarkStart w:id="15" w:name="_Toc500874253"/>
       <w:r>
         <w:rPr>
           <w:rFonts w:ascii="Segoe UI" w:hAnsi="Segoe UI" w:cs="Segoe UI"/>
@@ -308,7 +330,7 @@
         </w:rPr>
       </w:pPr>
       <w:bookmarkStart w:id="16" w:name="_Toc499457954"/>
-      <w:bookmarkStart w:id="17" w:name="_Toc500353599"/>
+      <w:bookmarkStart w:id="17" w:name="_Toc500874254"/>
       <w:r>
         <w:rPr>
           <w:rFonts w:ascii="Segoe UI" w:hAnsi="Segoe UI" w:cs="Segoe UI"/>
@@ -332,10 +354,10 @@
         <w:tblLook w:val="04A0" w:firstRow="1" w:lastRow="0" w:firstColumn="1" w:lastColumn="0" w:noHBand="0" w:noVBand="1"/>
       </w:tblPr>
       <w:tblGrid>
-        <w:gridCol w:w="2226"/>
-        <w:gridCol w:w="3089"/>
-        <w:gridCol w:w="5407"/>
-        <w:gridCol w:w="2598"/>
+        <w:gridCol w:w="1700"/>
+        <w:gridCol w:w="2112"/>
+        <w:gridCol w:w="7871"/>
+        <w:gridCol w:w="1637"/>
       </w:tblGrid>
       <w:tr>
         <w:trPr>
@@ -673,6 +695,158 @@
           </w:p>
         </w:tc>
       </w:tr>
+      <w:tr>
+        <w:tc>
+          <w:tcPr>
+            <w:tcW w:w="0" w:type="auto"/>
+            <w:tcBorders>
+              <w:top w:val="single" w:sz="6" w:space="0" w:color="DFE2E5"/>
+              <w:left w:val="single" w:sz="6" w:space="0" w:color="DFE2E5"/>
+              <w:bottom w:val="single" w:sz="6" w:space="0" w:color="DFE2E5"/>
+              <w:right w:val="single" w:sz="6" w:space="0" w:color="DFE2E5"/>
+            </w:tcBorders>
+            <w:shd w:val="clear" w:color="auto" w:fill="FFFFFF" w:themeFill="background1"/>
+            <w:tcMar>
+              <w:top w:w="90" w:type="dxa"/>
+              <w:left w:w="195" w:type="dxa"/>
+              <w:bottom w:w="90" w:type="dxa"/>
+              <w:right w:w="195" w:type="dxa"/>
+            </w:tcMar>
+            <w:vAlign w:val="center"/>
+          </w:tcPr>
+          <w:p>
+            <w:pPr>
+              <w:spacing w:after="240"/>
+              <w:rPr>
+                <w:rFonts w:ascii="Segoe UI" w:hAnsi="Segoe UI" w:cs="Segoe UI"/>
+                <w:color w:val="24292E"/>
+              </w:rPr>
+            </w:pPr>
+            <w:r>
+              <w:rPr>
+                <w:rFonts w:ascii="Segoe UI" w:hAnsi="Segoe UI" w:cs="Segoe UI"/>
+                <w:color w:val="24292E"/>
+              </w:rPr>
+              <w:t>2</w:t>
+            </w:r>
+            <w:r>
+              <w:rPr>
+                <w:rFonts w:ascii="Segoe UI" w:hAnsi="Segoe UI" w:cs="Segoe UI"/>
+                <w:color w:val="24292E"/>
+                <w:vertAlign w:val="superscript"/>
+              </w:rPr>
+              <w:t>nd</w:t>
+            </w:r>
+            <w:r>
+              <w:rPr>
+                <w:rFonts w:ascii="Segoe UI" w:hAnsi="Segoe UI" w:cs="Segoe UI"/>
+                <w:color w:val="24292E"/>
+              </w:rPr>
+              <w:t xml:space="preserve"> Draft</w:t>
+            </w:r>
+          </w:p>
+        </w:tc>
+        <w:tc>
+          <w:tcPr>
+            <w:tcW w:w="0" w:type="auto"/>
+            <w:tcBorders>
+              <w:top w:val="single" w:sz="6" w:space="0" w:color="DFE2E5"/>
+              <w:left w:val="single" w:sz="6" w:space="0" w:color="DFE2E5"/>
+              <w:bottom w:val="single" w:sz="6" w:space="0" w:color="DFE2E5"/>
+              <w:right w:val="single" w:sz="6" w:space="0" w:color="DFE2E5"/>
+            </w:tcBorders>
+            <w:shd w:val="clear" w:color="auto" w:fill="FFFFFF" w:themeFill="background1"/>
+            <w:tcMar>
+              <w:top w:w="90" w:type="dxa"/>
+              <w:left w:w="195" w:type="dxa"/>
+              <w:bottom w:w="90" w:type="dxa"/>
+              <w:right w:w="195" w:type="dxa"/>
+            </w:tcMar>
+            <w:vAlign w:val="center"/>
+          </w:tcPr>
+          <w:p>
+            <w:pPr>
+              <w:spacing w:after="240"/>
+              <w:jc w:val="center"/>
+              <w:rPr>
+                <w:rFonts w:ascii="Segoe UI" w:hAnsi="Segoe UI" w:cs="Segoe UI"/>
+                <w:color w:val="24292E"/>
+              </w:rPr>
+            </w:pPr>
+            <w:r>
+              <w:rPr>
+                <w:rFonts w:ascii="Segoe UI" w:hAnsi="Segoe UI" w:cs="Segoe UI"/>
+                <w:color w:val="24292E"/>
+              </w:rPr>
+              <w:t>12/12/2017</w:t>
+            </w:r>
+          </w:p>
+        </w:tc>
+        <w:tc>
+          <w:tcPr>
+            <w:tcW w:w="0" w:type="auto"/>
+            <w:tcBorders>
+              <w:top w:val="single" w:sz="6" w:space="0" w:color="DFE2E5"/>
+              <w:left w:val="single" w:sz="6" w:space="0" w:color="DFE2E5"/>
+              <w:bottom w:val="single" w:sz="6" w:space="0" w:color="DFE2E5"/>
+              <w:right w:val="single" w:sz="6" w:space="0" w:color="DFE2E5"/>
+            </w:tcBorders>
+            <w:shd w:val="clear" w:color="auto" w:fill="FFFFFF" w:themeFill="background1"/>
+            <w:tcMar>
+              <w:top w:w="90" w:type="dxa"/>
+              <w:left w:w="195" w:type="dxa"/>
+              <w:bottom w:w="90" w:type="dxa"/>
+              <w:right w:w="195" w:type="dxa"/>
+            </w:tcMar>
+            <w:vAlign w:val="center"/>
+          </w:tcPr>
+          <w:p>
+            <w:pPr>
+              <w:spacing w:after="240"/>
+              <w:rPr>
+                <w:rFonts w:ascii="Segoe UI" w:hAnsi="Segoe UI" w:cs="Segoe UI"/>
+                <w:color w:val="24292E"/>
+              </w:rPr>
+            </w:pPr>
+            <w:r>
+              <w:rPr>
+                <w:rFonts w:ascii="Segoe UI" w:hAnsi="Segoe UI" w:cs="Segoe UI"/>
+                <w:color w:val="24292E"/>
+              </w:rPr>
+              <w:t>Adding content that was not included yet for features.</w:t>
+            </w:r>
+          </w:p>
+        </w:tc>
+        <w:tc>
+          <w:tcPr>
+            <w:tcW w:w="0" w:type="auto"/>
+            <w:tcBorders>
+              <w:top w:val="single" w:sz="6" w:space="0" w:color="DFE2E5"/>
+              <w:left w:val="single" w:sz="6" w:space="0" w:color="DFE2E5"/>
+              <w:bottom w:val="single" w:sz="6" w:space="0" w:color="DFE2E5"/>
+              <w:right w:val="single" w:sz="6" w:space="0" w:color="DFE2E5"/>
+            </w:tcBorders>
+            <w:shd w:val="clear" w:color="auto" w:fill="FFFFFF" w:themeFill="background1"/>
+            <w:tcMar>
+              <w:top w:w="90" w:type="dxa"/>
+              <w:left w:w="195" w:type="dxa"/>
+              <w:bottom w:w="90" w:type="dxa"/>
+              <w:right w:w="195" w:type="dxa"/>
+            </w:tcMar>
+            <w:vAlign w:val="center"/>
+          </w:tcPr>
+          <w:p>
+            <w:pPr>
+              <w:spacing w:after="240"/>
+              <w:jc w:val="center"/>
+              <w:rPr>
+                <w:rFonts w:ascii="Segoe UI" w:hAnsi="Segoe UI" w:cs="Segoe UI"/>
+                <w:color w:val="24292E"/>
+              </w:rPr>
+            </w:pPr>
+          </w:p>
+        </w:tc>
+      </w:tr>
     </w:tbl>
     <w:p/>
     <w:p>
@@ -693,7 +867,7 @@
         </w:rPr>
       </w:pPr>
       <w:bookmarkStart w:id="18" w:name="_Toc499457955"/>
-      <w:bookmarkStart w:id="19" w:name="_Toc500353600"/>
+      <w:bookmarkStart w:id="19" w:name="_Toc500874255"/>
       <w:r>
         <w:rPr>
           <w:rFonts w:ascii="Segoe UI" w:hAnsi="Segoe UI" w:cs="Segoe UI"/>
@@ -732,7 +906,12 @@
             <w:pStyle w:val="TOCHeading"/>
           </w:pPr>
           <w:r>
-            <w:t>Table of Contents</w:t>
+            <w:t>Table o</w:t>
+          </w:r>
+          <w:bookmarkStart w:id="20" w:name="_GoBack"/>
+          <w:bookmarkEnd w:id="20"/>
+          <w:r>
+            <w:t>f Contents</w:t>
           </w:r>
         </w:p>
         <w:p>
@@ -755,7 +934,7 @@
           <w:r>
             <w:fldChar w:fldCharType="separate"/>
           </w:r>
-          <w:hyperlink w:anchor="_Toc500353591" w:history="1">
+          <w:hyperlink w:anchor="_Toc500874246" w:history="1">
             <w:r>
               <w:rPr>
                 <w:rStyle w:val="Hyperlink"/>
@@ -783,7 +962,7 @@
                 <w:noProof/>
                 <w:webHidden/>
               </w:rPr>
-              <w:instrText xml:space="preserve"> PAGEREF _Toc500353591 \h </w:instrText>
+              <w:instrText xml:space="preserve"> PAGEREF _Toc500874246 \h </w:instrText>
             </w:r>
             <w:r>
               <w:rPr>
@@ -825,7 +1004,7 @@
               <w:noProof/>
             </w:rPr>
           </w:pPr>
-          <w:hyperlink w:anchor="_Toc500353592" w:history="1">
+          <w:hyperlink w:anchor="_Toc500874247" w:history="1">
             <w:r>
               <w:rPr>
                 <w:rStyle w:val="Hyperlink"/>
@@ -853,7 +1032,7 @@
                 <w:noProof/>
                 <w:webHidden/>
               </w:rPr>
-              <w:instrText xml:space="preserve"> PAGEREF _Toc500353592 \h </w:instrText>
+              <w:instrText xml:space="preserve"> PAGEREF _Toc500874247 \h </w:instrText>
             </w:r>
             <w:r>
               <w:rPr>
@@ -895,14 +1074,31 @@
               <w:noProof/>
             </w:rPr>
           </w:pPr>
-          <w:hyperlink w:anchor="_Toc500353593" w:history="1">
+          <w:hyperlink w:anchor="_Toc500874248" w:history="1">
             <w:r>
               <w:rPr>
                 <w:rStyle w:val="Hyperlink"/>
                 <w:rFonts w:ascii="Segoe UI" w:hAnsi="Segoe UI" w:cs="Segoe UI"/>
                 <w:noProof/>
               </w:rPr>
-              <w:t>November 25th, 2017</w:t>
+              <w:t>December 12</w:t>
+            </w:r>
+            <w:r>
+              <w:rPr>
+                <w:rStyle w:val="Hyperlink"/>
+                <w:rFonts w:ascii="Segoe UI" w:hAnsi="Segoe UI" w:cs="Segoe UI"/>
+                <w:noProof/>
+                <w:vertAlign w:val="superscript"/>
+              </w:rPr>
+              <w:t>th</w:t>
+            </w:r>
+            <w:r>
+              <w:rPr>
+                <w:rStyle w:val="Hyperlink"/>
+                <w:rFonts w:ascii="Segoe UI" w:hAnsi="Segoe UI" w:cs="Segoe UI"/>
+                <w:noProof/>
+              </w:rPr>
+              <w:t>, 2017</w:t>
             </w:r>
             <w:r>
               <w:rPr>
@@ -923,7 +1119,7 @@
                 <w:noProof/>
                 <w:webHidden/>
               </w:rPr>
-              <w:instrText xml:space="preserve"> PAGEREF _Toc500353593 \h </w:instrText>
+              <w:instrText xml:space="preserve"> PAGEREF _Toc500874248 \h </w:instrText>
             </w:r>
             <w:r>
               <w:rPr>
@@ -965,7 +1161,7 @@
               <w:noProof/>
             </w:rPr>
           </w:pPr>
-          <w:hyperlink w:anchor="_Toc500353594" w:history="1">
+          <w:hyperlink w:anchor="_Toc500874249" w:history="1">
             <w:r>
               <w:rPr>
                 <w:rStyle w:val="Hyperlink"/>
@@ -993,7 +1189,7 @@
                 <w:noProof/>
                 <w:webHidden/>
               </w:rPr>
-              <w:instrText xml:space="preserve"> PAGEREF _Toc500353594 \h </w:instrText>
+              <w:instrText xml:space="preserve"> PAGEREF _Toc500874249 \h </w:instrText>
             </w:r>
             <w:r>
               <w:rPr>
@@ -1035,7 +1231,7 @@
               <w:noProof/>
             </w:rPr>
           </w:pPr>
-          <w:hyperlink w:anchor="_Toc500353595" w:history="1">
+          <w:hyperlink w:anchor="_Toc500874250" w:history="1">
             <w:r>
               <w:rPr>
                 <w:rStyle w:val="Hyperlink"/>
@@ -1063,7 +1259,7 @@
                 <w:noProof/>
                 <w:webHidden/>
               </w:rPr>
-              <w:instrText xml:space="preserve"> PAGEREF _Toc500353595 \h </w:instrText>
+              <w:instrText xml:space="preserve"> PAGEREF _Toc500874250 \h </w:instrText>
             </w:r>
             <w:r>
               <w:rPr>
@@ -1105,7 +1301,7 @@
               <w:noProof/>
             </w:rPr>
           </w:pPr>
-          <w:hyperlink w:anchor="_Toc500353596" w:history="1">
+          <w:hyperlink w:anchor="_Toc500874251" w:history="1">
             <w:r>
               <w:rPr>
                 <w:rStyle w:val="Hyperlink"/>
@@ -1133,7 +1329,7 @@
                 <w:noProof/>
                 <w:webHidden/>
               </w:rPr>
-              <w:instrText xml:space="preserve"> PAGEREF _Toc500353596 \h </w:instrText>
+              <w:instrText xml:space="preserve"> PAGEREF _Toc500874251 \h </w:instrText>
             </w:r>
             <w:r>
               <w:rPr>
@@ -1175,7 +1371,7 @@
               <w:noProof/>
             </w:rPr>
           </w:pPr>
-          <w:hyperlink w:anchor="_Toc500353597" w:history="1">
+          <w:hyperlink w:anchor="_Toc500874252" w:history="1">
             <w:r>
               <w:rPr>
                 <w:rStyle w:val="Hyperlink"/>
@@ -1203,7 +1399,7 @@
                 <w:noProof/>
                 <w:webHidden/>
               </w:rPr>
-              <w:instrText xml:space="preserve"> PAGEREF _Toc500353597 \h </w:instrText>
+              <w:instrText xml:space="preserve"> PAGEREF _Toc500874252 \h </w:instrText>
             </w:r>
             <w:r>
               <w:rPr>
@@ -1245,7 +1441,7 @@
               <w:noProof/>
             </w:rPr>
           </w:pPr>
-          <w:hyperlink w:anchor="_Toc500353598" w:history="1">
+          <w:hyperlink w:anchor="_Toc500874253" w:history="1">
             <w:r>
               <w:rPr>
                 <w:rStyle w:val="Hyperlink"/>
@@ -1273,7 +1469,7 @@
                 <w:noProof/>
                 <w:webHidden/>
               </w:rPr>
-              <w:instrText xml:space="preserve"> PAGEREF _Toc500353598 \h </w:instrText>
+              <w:instrText xml:space="preserve"> PAGEREF _Toc500874253 \h </w:instrText>
             </w:r>
             <w:r>
               <w:rPr>
@@ -1315,7 +1511,7 @@
               <w:noProof/>
             </w:rPr>
           </w:pPr>
-          <w:hyperlink w:anchor="_Toc500353599" w:history="1">
+          <w:hyperlink w:anchor="_Toc500874254" w:history="1">
             <w:r>
               <w:rPr>
                 <w:rStyle w:val="Hyperlink"/>
@@ -1343,7 +1539,7 @@
                 <w:noProof/>
                 <w:webHidden/>
               </w:rPr>
-              <w:instrText xml:space="preserve"> PAGEREF _Toc500353599 \h </w:instrText>
+              <w:instrText xml:space="preserve"> PAGEREF _Toc500874254 \h </w:instrText>
             </w:r>
             <w:r>
               <w:rPr>
@@ -1385,7 +1581,7 @@
               <w:noProof/>
             </w:rPr>
           </w:pPr>
-          <w:hyperlink w:anchor="_Toc500353600" w:history="1">
+          <w:hyperlink w:anchor="_Toc500874255" w:history="1">
             <w:r>
               <w:rPr>
                 <w:rStyle w:val="Hyperlink"/>
@@ -1413,7 +1609,7 @@
                 <w:noProof/>
                 <w:webHidden/>
               </w:rPr>
-              <w:instrText xml:space="preserve"> PAGEREF _Toc500353600 \h </w:instrText>
+              <w:instrText xml:space="preserve"> PAGEREF _Toc500874255 \h </w:instrText>
             </w:r>
             <w:r>
               <w:rPr>
@@ -1455,7 +1651,7 @@
               <w:noProof/>
             </w:rPr>
           </w:pPr>
-          <w:hyperlink w:anchor="_Toc500353601" w:history="1">
+          <w:hyperlink w:anchor="_Toc500874256" w:history="1">
             <w:r>
               <w:rPr>
                 <w:rStyle w:val="Hyperlink"/>
@@ -1483,7 +1679,7 @@
                 <w:noProof/>
                 <w:webHidden/>
               </w:rPr>
-              <w:instrText xml:space="preserve"> PAGEREF _Toc500353601 \h </w:instrText>
+              <w:instrText xml:space="preserve"> PAGEREF _Toc500874256 \h </w:instrText>
             </w:r>
             <w:r>
               <w:rPr>
@@ -1525,7 +1721,7 @@
               <w:noProof/>
             </w:rPr>
           </w:pPr>
-          <w:hyperlink w:anchor="_Toc500353602" w:history="1">
+          <w:hyperlink w:anchor="_Toc500874257" w:history="1">
             <w:r>
               <w:rPr>
                 <w:rStyle w:val="Hyperlink"/>
@@ -1553,7 +1749,7 @@
                 <w:noProof/>
                 <w:webHidden/>
               </w:rPr>
-              <w:instrText xml:space="preserve"> PAGEREF _Toc500353602 \h </w:instrText>
+              <w:instrText xml:space="preserve"> PAGEREF _Toc500874257 \h </w:instrText>
             </w:r>
             <w:r>
               <w:rPr>
@@ -1595,7 +1791,7 @@
               <w:noProof/>
             </w:rPr>
           </w:pPr>
-          <w:hyperlink w:anchor="_Toc500353603" w:history="1">
+          <w:hyperlink w:anchor="_Toc500874258" w:history="1">
             <w:r>
               <w:rPr>
                 <w:rStyle w:val="Hyperlink"/>
@@ -1623,7 +1819,7 @@
                 <w:noProof/>
                 <w:webHidden/>
               </w:rPr>
-              <w:instrText xml:space="preserve"> PAGEREF _Toc500353603 \h </w:instrText>
+              <w:instrText xml:space="preserve"> PAGEREF _Toc500874258 \h </w:instrText>
             </w:r>
             <w:r>
               <w:rPr>
@@ -1665,7 +1861,7 @@
               <w:noProof/>
             </w:rPr>
           </w:pPr>
-          <w:hyperlink w:anchor="_Toc500353604" w:history="1">
+          <w:hyperlink w:anchor="_Toc500874259" w:history="1">
             <w:r>
               <w:rPr>
                 <w:rStyle w:val="Hyperlink"/>
@@ -1693,7 +1889,77 @@
                 <w:noProof/>
                 <w:webHidden/>
               </w:rPr>
-              <w:instrText xml:space="preserve"> PAGEREF _Toc500353604 \h </w:instrText>
+              <w:instrText xml:space="preserve"> PAGEREF _Toc500874259 \h </w:instrText>
+            </w:r>
+            <w:r>
+              <w:rPr>
+                <w:noProof/>
+                <w:webHidden/>
+              </w:rPr>
+            </w:r>
+            <w:r>
+              <w:rPr>
+                <w:noProof/>
+                <w:webHidden/>
+              </w:rPr>
+              <w:fldChar w:fldCharType="separate"/>
+            </w:r>
+            <w:r>
+              <w:rPr>
+                <w:noProof/>
+                <w:webHidden/>
+              </w:rPr>
+              <w:t>6</w:t>
+            </w:r>
+            <w:r>
+              <w:rPr>
+                <w:noProof/>
+                <w:webHidden/>
+              </w:rPr>
+              <w:fldChar w:fldCharType="end"/>
+            </w:r>
+          </w:hyperlink>
+        </w:p>
+        <w:p>
+          <w:pPr>
+            <w:pStyle w:val="TOC3"/>
+            <w:tabs>
+              <w:tab w:val="right" w:leader="dot" w:pos="9350"/>
+            </w:tabs>
+            <w:rPr>
+              <w:rFonts w:eastAsiaTheme="minorEastAsia"/>
+              <w:noProof/>
+            </w:rPr>
+          </w:pPr>
+          <w:hyperlink w:anchor="_Toc500874260" w:history="1">
+            <w:r>
+              <w:rPr>
+                <w:rStyle w:val="Hyperlink"/>
+                <w:rFonts w:eastAsia="Segoe UI"/>
+                <w:noProof/>
+              </w:rPr>
+              <w:t>2.1.1</w:t>
+            </w:r>
+            <w:r>
+              <w:rPr>
+                <w:noProof/>
+                <w:webHidden/>
+              </w:rPr>
+              <w:tab/>
+            </w:r>
+            <w:r>
+              <w:rPr>
+                <w:noProof/>
+                <w:webHidden/>
+              </w:rPr>
+              <w:fldChar w:fldCharType="begin"/>
+            </w:r>
+            <w:r>
+              <w:rPr>
+                <w:noProof/>
+                <w:webHidden/>
+              </w:rPr>
+              <w:instrText xml:space="preserve"> PAGEREF _Toc500874260 \h </w:instrText>
             </w:r>
             <w:r>
               <w:rPr>
@@ -1735,7 +2001,7 @@
               <w:noProof/>
             </w:rPr>
           </w:pPr>
-          <w:hyperlink w:anchor="_Toc500353605" w:history="1">
+          <w:hyperlink w:anchor="_Toc500874261" w:history="1">
             <w:r>
               <w:rPr>
                 <w:rStyle w:val="Hyperlink"/>
@@ -1763,7 +2029,77 @@
                 <w:noProof/>
                 <w:webHidden/>
               </w:rPr>
-              <w:instrText xml:space="preserve"> PAGEREF _Toc500353605 \h </w:instrText>
+              <w:instrText xml:space="preserve"> PAGEREF _Toc500874261 \h </w:instrText>
+            </w:r>
+            <w:r>
+              <w:rPr>
+                <w:noProof/>
+                <w:webHidden/>
+              </w:rPr>
+            </w:r>
+            <w:r>
+              <w:rPr>
+                <w:noProof/>
+                <w:webHidden/>
+              </w:rPr>
+              <w:fldChar w:fldCharType="separate"/>
+            </w:r>
+            <w:r>
+              <w:rPr>
+                <w:noProof/>
+                <w:webHidden/>
+              </w:rPr>
+              <w:t>6</w:t>
+            </w:r>
+            <w:r>
+              <w:rPr>
+                <w:noProof/>
+                <w:webHidden/>
+              </w:rPr>
+              <w:fldChar w:fldCharType="end"/>
+            </w:r>
+          </w:hyperlink>
+        </w:p>
+        <w:p>
+          <w:pPr>
+            <w:pStyle w:val="TOC3"/>
+            <w:tabs>
+              <w:tab w:val="right" w:leader="dot" w:pos="9350"/>
+            </w:tabs>
+            <w:rPr>
+              <w:rFonts w:eastAsiaTheme="minorEastAsia"/>
+              <w:noProof/>
+            </w:rPr>
+          </w:pPr>
+          <w:hyperlink w:anchor="_Toc500874262" w:history="1">
+            <w:r>
+              <w:rPr>
+                <w:rStyle w:val="Hyperlink"/>
+                <w:rFonts w:eastAsia="Segoe UI"/>
+                <w:noProof/>
+              </w:rPr>
+              <w:t>2.2.1</w:t>
+            </w:r>
+            <w:r>
+              <w:rPr>
+                <w:noProof/>
+                <w:webHidden/>
+              </w:rPr>
+              <w:tab/>
+            </w:r>
+            <w:r>
+              <w:rPr>
+                <w:noProof/>
+                <w:webHidden/>
+              </w:rPr>
+              <w:fldChar w:fldCharType="begin"/>
+            </w:r>
+            <w:r>
+              <w:rPr>
+                <w:noProof/>
+                <w:webHidden/>
+              </w:rPr>
+              <w:instrText xml:space="preserve"> PAGEREF _Toc500874262 \h </w:instrText>
             </w:r>
             <w:r>
               <w:rPr>
@@ -1823,8 +2159,8 @@
           <w:color w:val="24292E"/>
         </w:rPr>
       </w:pPr>
-      <w:bookmarkStart w:id="20" w:name="_Toc499457956"/>
-      <w:bookmarkStart w:id="21" w:name="_Toc500353601"/>
+      <w:bookmarkStart w:id="21" w:name="_Toc499457956"/>
+      <w:bookmarkStart w:id="22" w:name="_Toc500874256"/>
       <w:r>
         <w:rPr>
           <w:rFonts w:ascii="Segoe UI" w:hAnsi="Segoe UI" w:cs="Segoe UI"/>
@@ -1833,8 +2169,8 @@
         <w:lastRenderedPageBreak/>
         <w:t>1.0 Introduction</w:t>
       </w:r>
-      <w:bookmarkEnd w:id="20"/>
       <w:bookmarkEnd w:id="21"/>
+      <w:bookmarkEnd w:id="22"/>
     </w:p>
     <w:p>
       <w:pPr>
@@ -1848,8 +2184,8 @@
           <w:color w:val="24292E"/>
         </w:rPr>
       </w:pPr>
-      <w:bookmarkStart w:id="22" w:name="_Toc499457957"/>
-      <w:bookmarkStart w:id="23" w:name="_Toc500353602"/>
+      <w:bookmarkStart w:id="23" w:name="_Toc499457957"/>
+      <w:bookmarkStart w:id="24" w:name="_Toc500874257"/>
       <w:r>
         <w:rPr>
           <w:rFonts w:ascii="Segoe UI" w:hAnsi="Segoe UI" w:cs="Segoe UI"/>
@@ -1857,8 +2193,8 @@
         </w:rPr>
         <w:t>1.1 Purpose</w:t>
       </w:r>
-      <w:bookmarkEnd w:id="22"/>
       <w:bookmarkEnd w:id="23"/>
+      <w:bookmarkEnd w:id="24"/>
     </w:p>
     <w:p>
       <w:pPr>
@@ -1919,7 +2255,7 @@
           <w:color w:val="24292E"/>
         </w:rPr>
       </w:pPr>
-      <w:bookmarkStart w:id="24" w:name="_Toc500353603"/>
+      <w:bookmarkStart w:id="25" w:name="_Toc500874258"/>
       <w:r>
         <w:rPr>
           <w:rFonts w:ascii="Segoe UI" w:hAnsi="Segoe UI" w:cs="Segoe UI"/>
@@ -1942,7 +2278,7 @@
         </w:rPr>
         <w:t>Project Scope</w:t>
       </w:r>
-      <w:bookmarkEnd w:id="24"/>
+      <w:bookmarkEnd w:id="25"/>
     </w:p>
     <w:p>
       <w:pPr>
@@ -1956,7 +2292,7 @@
           <w:color w:val="24292E"/>
         </w:rPr>
       </w:pPr>
-      <w:bookmarkStart w:id="25" w:name="_Toc500353604"/>
+      <w:bookmarkStart w:id="26" w:name="_Toc500874259"/>
       <w:r>
         <w:rPr>
           <w:rFonts w:ascii="Segoe UI" w:hAnsi="Segoe UI" w:cs="Segoe UI"/>
@@ -1978,7 +2314,7 @@
         </w:rPr>
         <w:t>Version 1</w:t>
       </w:r>
-      <w:bookmarkEnd w:id="25"/>
+      <w:bookmarkEnd w:id="26"/>
     </w:p>
     <w:p>
       <w:pPr>
@@ -2038,14 +2374,311 @@
           <w:rFonts w:eastAsia="Segoe UI"/>
         </w:rPr>
       </w:pPr>
+      <w:bookmarkStart w:id="27" w:name="_Toc500874260"/>
       <w:r>
         <w:rPr>
           <w:rFonts w:eastAsia="Segoe UI"/>
         </w:rPr>
-        <w:t xml:space="preserve">2.1.1 </w:t>
-      </w:r>
-    </w:p>
-    <w:p/>
+        <w:t>2.1.1</w:t>
+      </w:r>
+      <w:bookmarkEnd w:id="27"/>
+      <w:r>
+        <w:rPr>
+          <w:rFonts w:eastAsia="Segoe UI"/>
+        </w:rPr>
+        <w:t xml:space="preserve"> </w:t>
+      </w:r>
+    </w:p>
+    <w:p>
+      <w:pPr>
+        <w:pStyle w:val="NormalWeb"/>
+        <w:spacing w:before="0" w:beforeAutospacing="0" w:after="240" w:afterAutospacing="0"/>
+        <w:rPr>
+          <w:rFonts w:ascii="Segoe UI" w:eastAsia="Segoe UI" w:hAnsi="Segoe UI" w:cs="Segoe UI"/>
+          <w:color w:val="000000" w:themeColor="text1"/>
+          <w:sz w:val="22"/>
+          <w:szCs w:val="22"/>
+        </w:rPr>
+      </w:pPr>
+      <w:r>
+        <w:rPr>
+          <w:rFonts w:ascii="Segoe UI" w:eastAsia="Segoe UI" w:hAnsi="Segoe UI" w:cs="Segoe UI"/>
+          <w:color w:val="000000" w:themeColor="text1"/>
+          <w:sz w:val="22"/>
+          <w:szCs w:val="22"/>
+        </w:rPr>
+        <w:t>The following list from the SRS will</w:t>
+      </w:r>
+      <w:r>
+        <w:rPr>
+          <w:rFonts w:ascii="Segoe UI" w:eastAsia="Segoe UI" w:hAnsi="Segoe UI" w:cs="Segoe UI"/>
+          <w:color w:val="000000" w:themeColor="text1"/>
+          <w:sz w:val="22"/>
+          <w:szCs w:val="22"/>
+        </w:rPr>
+        <w:t xml:space="preserve"> be defined in the SDD and intended to be developed and delivered for version 1 of the product.</w:t>
+      </w:r>
+    </w:p>
+    <w:p>
+      <w:pPr>
+        <w:pStyle w:val="ListParagraph"/>
+        <w:numPr>
+          <w:ilvl w:val="0"/>
+          <w:numId w:val="3"/>
+        </w:numPr>
+        <w:rPr>
+          <w:rFonts w:ascii="Segoe UI" w:eastAsia="Segoe UI" w:hAnsi="Segoe UI" w:cs="Segoe UI"/>
+          <w:color w:val="000000" w:themeColor="text1"/>
+        </w:rPr>
+      </w:pPr>
+      <w:r>
+        <w:rPr>
+          <w:rFonts w:ascii="Segoe UI" w:eastAsia="Segoe UI" w:hAnsi="Segoe UI" w:cs="Segoe UI"/>
+          <w:color w:val="000000" w:themeColor="text1"/>
+        </w:rPr>
+        <w:t>3.2.2 Calendar Application is Web</w:t>
+      </w:r>
+    </w:p>
+    <w:p>
+      <w:pPr>
+        <w:pStyle w:val="ListParagraph"/>
+        <w:numPr>
+          <w:ilvl w:val="0"/>
+          <w:numId w:val="3"/>
+        </w:numPr>
+        <w:rPr>
+          <w:rFonts w:ascii="Segoe UI" w:eastAsia="Segoe UI" w:hAnsi="Segoe UI" w:cs="Segoe UI"/>
+          <w:color w:val="000000" w:themeColor="text1"/>
+        </w:rPr>
+      </w:pPr>
+      <w:r>
+        <w:rPr>
+          <w:rFonts w:ascii="Segoe UI" w:eastAsia="Segoe UI" w:hAnsi="Segoe UI" w:cs="Segoe UI"/>
+          <w:color w:val="000000" w:themeColor="text1"/>
+        </w:rPr>
+        <w:t>3.2.6 Export/Import</w:t>
+      </w:r>
+    </w:p>
+    <w:p>
+      <w:pPr>
+        <w:pStyle w:val="ListParagraph"/>
+        <w:numPr>
+          <w:ilvl w:val="0"/>
+          <w:numId w:val="3"/>
+        </w:numPr>
+        <w:rPr>
+          <w:rFonts w:ascii="Segoe UI" w:eastAsia="Segoe UI" w:hAnsi="Segoe UI" w:cs="Segoe UI"/>
+          <w:color w:val="000000" w:themeColor="text1"/>
+        </w:rPr>
+      </w:pPr>
+      <w:r>
+        <w:rPr>
+          <w:rFonts w:ascii="Segoe UI" w:eastAsia="Segoe UI" w:hAnsi="Segoe UI" w:cs="Segoe UI"/>
+          <w:color w:val="000000" w:themeColor="text1"/>
+        </w:rPr>
+        <w:t>3.2.20 Notification Control</w:t>
+      </w:r>
+    </w:p>
+    <w:p>
+      <w:pPr>
+        <w:pStyle w:val="ListParagraph"/>
+        <w:numPr>
+          <w:ilvl w:val="0"/>
+          <w:numId w:val="3"/>
+        </w:numPr>
+        <w:rPr>
+          <w:rFonts w:ascii="Segoe UI" w:eastAsia="Segoe UI" w:hAnsi="Segoe UI" w:cs="Segoe UI"/>
+          <w:color w:val="000000" w:themeColor="text1"/>
+        </w:rPr>
+      </w:pPr>
+      <w:r>
+        <w:rPr>
+          <w:rFonts w:ascii="Segoe UI" w:eastAsia="Segoe UI" w:hAnsi="Segoe UI" w:cs="Segoe UI"/>
+          <w:color w:val="000000" w:themeColor="text1"/>
+        </w:rPr>
+        <w:t>3.2.22 Push Notifications</w:t>
+      </w:r>
+    </w:p>
+    <w:p>
+      <w:pPr>
+        <w:pStyle w:val="ListParagraph"/>
+        <w:numPr>
+          <w:ilvl w:val="0"/>
+          <w:numId w:val="3"/>
+        </w:numPr>
+        <w:rPr>
+          <w:rFonts w:ascii="Segoe UI" w:eastAsia="Segoe UI" w:hAnsi="Segoe UI" w:cs="Segoe UI"/>
+          <w:color w:val="000000" w:themeColor="text1"/>
+        </w:rPr>
+      </w:pPr>
+      <w:r>
+        <w:rPr>
+          <w:rFonts w:ascii="Segoe UI" w:eastAsia="Segoe UI" w:hAnsi="Segoe UI" w:cs="Segoe UI"/>
+          <w:color w:val="000000" w:themeColor="text1"/>
+        </w:rPr>
+        <w:t>3.2.26 Holidays</w:t>
+      </w:r>
+    </w:p>
+    <w:p>
+      <w:pPr>
+        <w:pStyle w:val="ListParagraph"/>
+        <w:numPr>
+          <w:ilvl w:val="0"/>
+          <w:numId w:val="3"/>
+        </w:numPr>
+        <w:rPr>
+          <w:rFonts w:ascii="Segoe UI" w:eastAsia="Segoe UI" w:hAnsi="Segoe UI" w:cs="Segoe UI"/>
+          <w:color w:val="000000" w:themeColor="text1"/>
+        </w:rPr>
+      </w:pPr>
+      <w:r>
+        <w:rPr>
+          <w:rFonts w:ascii="Segoe UI" w:eastAsia="Segoe UI" w:hAnsi="Segoe UI" w:cs="Segoe UI"/>
+          <w:color w:val="000000" w:themeColor="text1"/>
+        </w:rPr>
+        <w:t>3.2.32 Non-SSO</w:t>
+      </w:r>
+    </w:p>
+    <w:p>
+      <w:pPr>
+        <w:pStyle w:val="ListParagraph"/>
+        <w:numPr>
+          <w:ilvl w:val="0"/>
+          <w:numId w:val="3"/>
+        </w:numPr>
+        <w:rPr>
+          <w:rFonts w:ascii="Segoe UI" w:eastAsia="Segoe UI" w:hAnsi="Segoe UI" w:cs="Segoe UI"/>
+          <w:color w:val="000000" w:themeColor="text1"/>
+        </w:rPr>
+      </w:pPr>
+      <w:r>
+        <w:rPr>
+          <w:rFonts w:ascii="Segoe UI" w:eastAsia="Segoe UI" w:hAnsi="Segoe UI" w:cs="Segoe UI"/>
+          <w:color w:val="000000" w:themeColor="text1"/>
+        </w:rPr>
+        <w:t>3.2.24 Simplified To-Do Assignment Display</w:t>
+      </w:r>
+    </w:p>
+    <w:p>
+      <w:pPr>
+        <w:pStyle w:val="ListParagraph"/>
+        <w:numPr>
+          <w:ilvl w:val="0"/>
+          <w:numId w:val="3"/>
+        </w:numPr>
+        <w:rPr>
+          <w:rFonts w:ascii="Segoe UI" w:eastAsia="Segoe UI" w:hAnsi="Segoe UI" w:cs="Segoe UI"/>
+          <w:color w:val="000000" w:themeColor="text1"/>
+        </w:rPr>
+      </w:pPr>
+      <w:r>
+        <w:rPr>
+          <w:rFonts w:ascii="Segoe UI" w:eastAsia="Segoe UI" w:hAnsi="Segoe UI" w:cs="Segoe UI"/>
+          <w:color w:val="000000" w:themeColor="text1"/>
+        </w:rPr>
+        <w:t>3.2.28 Apple Maps Integration</w:t>
+      </w:r>
+    </w:p>
+    <w:p>
+      <w:pPr>
+        <w:pStyle w:val="ListParagraph"/>
+        <w:numPr>
+          <w:ilvl w:val="0"/>
+          <w:numId w:val="3"/>
+        </w:numPr>
+        <w:rPr>
+          <w:rFonts w:ascii="Segoe UI" w:eastAsia="Segoe UI" w:hAnsi="Segoe UI" w:cs="Segoe UI"/>
+          <w:color w:val="000000" w:themeColor="text1"/>
+        </w:rPr>
+      </w:pPr>
+      <w:r>
+        <w:rPr>
+          <w:rFonts w:ascii="Segoe UI" w:eastAsia="Segoe UI" w:hAnsi="Segoe UI" w:cs="Segoe UI"/>
+          <w:color w:val="000000" w:themeColor="text1"/>
+        </w:rPr>
+        <w:t>3.2.29 Other Maps Integration</w:t>
+      </w:r>
+    </w:p>
+    <w:p>
+      <w:pPr>
+        <w:pStyle w:val="ListParagraph"/>
+        <w:numPr>
+          <w:ilvl w:val="0"/>
+          <w:numId w:val="3"/>
+        </w:numPr>
+        <w:rPr>
+          <w:rFonts w:ascii="Segoe UI" w:eastAsia="Segoe UI" w:hAnsi="Segoe UI" w:cs="Segoe UI"/>
+          <w:color w:val="000000" w:themeColor="text1"/>
+        </w:rPr>
+      </w:pPr>
+      <w:r>
+        <w:rPr>
+          <w:rFonts w:ascii="Segoe UI" w:eastAsia="Segoe UI" w:hAnsi="Segoe UI" w:cs="Segoe UI"/>
+          <w:color w:val="000000" w:themeColor="text1"/>
+        </w:rPr>
+        <w:t>3.2.47 Google API</w:t>
+      </w:r>
+    </w:p>
+    <w:p>
+      <w:pPr>
+        <w:pStyle w:val="ListParagraph"/>
+        <w:numPr>
+          <w:ilvl w:val="0"/>
+          <w:numId w:val="3"/>
+        </w:numPr>
+        <w:rPr>
+          <w:rFonts w:ascii="Segoe UI" w:eastAsia="Segoe UI" w:hAnsi="Segoe UI" w:cs="Segoe UI"/>
+          <w:color w:val="000000" w:themeColor="text1"/>
+        </w:rPr>
+      </w:pPr>
+      <w:r>
+        <w:rPr>
+          <w:rFonts w:ascii="Segoe UI" w:eastAsia="Segoe UI" w:hAnsi="Segoe UI" w:cs="Segoe UI"/>
+          <w:color w:val="000000" w:themeColor="text1"/>
+        </w:rPr>
+        <w:t>3.2.48 Apple API</w:t>
+      </w:r>
+    </w:p>
+    <w:p>
+      <w:pPr>
+        <w:pStyle w:val="ListParagraph"/>
+        <w:numPr>
+          <w:ilvl w:val="0"/>
+          <w:numId w:val="3"/>
+        </w:numPr>
+        <w:rPr>
+          <w:rFonts w:ascii="Segoe UI" w:eastAsia="Segoe UI" w:hAnsi="Segoe UI" w:cs="Segoe UI"/>
+          <w:color w:val="000000" w:themeColor="text1"/>
+        </w:rPr>
+      </w:pPr>
+      <w:r>
+        <w:rPr>
+          <w:rFonts w:ascii="Segoe UI" w:eastAsia="Segoe UI" w:hAnsi="Segoe UI" w:cs="Segoe UI"/>
+          <w:color w:val="000000" w:themeColor="text1"/>
+        </w:rPr>
+        <w:t>3.2.49 Outlook API</w:t>
+      </w:r>
+    </w:p>
+    <w:p>
+      <w:pPr>
+        <w:pStyle w:val="ListParagraph"/>
+        <w:numPr>
+          <w:ilvl w:val="0"/>
+          <w:numId w:val="3"/>
+        </w:numPr>
+        <w:rPr>
+          <w:rFonts w:ascii="Segoe UI" w:eastAsia="Segoe UI" w:hAnsi="Segoe UI" w:cs="Segoe UI"/>
+          <w:color w:val="000000" w:themeColor="text1"/>
+        </w:rPr>
+      </w:pPr>
+      <w:r>
+        <w:rPr>
+          <w:rFonts w:ascii="Segoe UI" w:eastAsia="Segoe UI" w:hAnsi="Segoe UI" w:cs="Segoe UI"/>
+          <w:color w:val="000000" w:themeColor="text1"/>
+        </w:rPr>
+        <w:t>3.2.57 User Profile Settings</w:t>
+      </w:r>
+    </w:p>
     <w:p>
       <w:pPr>
         <w:pStyle w:val="Heading2"/>
@@ -2058,7 +2691,7 @@
           <w:color w:val="24292E"/>
         </w:rPr>
       </w:pPr>
-      <w:bookmarkStart w:id="26" w:name="_Toc500353605"/>
+      <w:bookmarkStart w:id="28" w:name="_Toc500874261"/>
       <w:r>
         <w:rPr>
           <w:rFonts w:ascii="Segoe UI" w:hAnsi="Segoe UI" w:cs="Segoe UI"/>
@@ -2094,7 +2727,7 @@
         </w:rPr>
         <w:t>Backlog</w:t>
       </w:r>
-      <w:bookmarkEnd w:id="26"/>
+      <w:bookmarkEnd w:id="28"/>
     </w:p>
     <w:p>
       <w:pPr>
@@ -2145,30 +2778,904 @@
           <w:rFonts w:eastAsia="Segoe UI"/>
         </w:rPr>
       </w:pPr>
+      <w:bookmarkStart w:id="29" w:name="_Toc500874262"/>
       <w:r>
         <w:rPr>
           <w:rFonts w:eastAsia="Segoe UI"/>
         </w:rPr>
         <w:t>2.2.1</w:t>
       </w:r>
-    </w:p>
-    <w:p>
-      <w:pPr>
-        <w:rPr>
-          <w:rFonts w:ascii="Segoe UI" w:eastAsia="Segoe UI" w:hAnsi="Segoe UI" w:cs="Segoe UI"/>
-          <w:color w:val="000000" w:themeColor="text1"/>
-        </w:rPr>
-      </w:pPr>
-    </w:p>
-    <w:p>
-      <w:pPr>
-        <w:rPr>
-          <w:rFonts w:ascii="Segoe UI" w:eastAsia="Segoe UI" w:hAnsi="Segoe UI" w:cs="Segoe UI"/>
-          <w:color w:val="000000" w:themeColor="text1"/>
-        </w:rPr>
-      </w:pPr>
-      <w:bookmarkStart w:id="27" w:name="_GoBack"/>
-      <w:bookmarkEnd w:id="27"/>
+      <w:bookmarkEnd w:id="29"/>
+    </w:p>
+    <w:p>
+      <w:pPr>
+        <w:pStyle w:val="ListParagraph"/>
+        <w:numPr>
+          <w:ilvl w:val="0"/>
+          <w:numId w:val="3"/>
+        </w:numPr>
+        <w:rPr>
+          <w:rFonts w:ascii="Segoe UI" w:eastAsia="Segoe UI" w:hAnsi="Segoe UI" w:cs="Segoe UI"/>
+          <w:color w:val="000000" w:themeColor="text1"/>
+        </w:rPr>
+      </w:pPr>
+      <w:r>
+        <w:rPr>
+          <w:rFonts w:ascii="Segoe UI" w:eastAsia="Segoe UI" w:hAnsi="Segoe UI" w:cs="Segoe UI"/>
+          <w:color w:val="000000" w:themeColor="text1"/>
+        </w:rPr>
+        <w:t>3.2.1 Calendar Application is Mobile</w:t>
+      </w:r>
+    </w:p>
+    <w:p>
+      <w:pPr>
+        <w:pStyle w:val="ListParagraph"/>
+        <w:numPr>
+          <w:ilvl w:val="0"/>
+          <w:numId w:val="3"/>
+        </w:numPr>
+        <w:rPr>
+          <w:rFonts w:ascii="Segoe UI" w:eastAsia="Segoe UI" w:hAnsi="Segoe UI" w:cs="Segoe UI"/>
+          <w:color w:val="000000" w:themeColor="text1"/>
+        </w:rPr>
+      </w:pPr>
+      <w:r>
+        <w:rPr>
+          <w:rFonts w:ascii="Segoe UI" w:eastAsia="Segoe UI" w:hAnsi="Segoe UI" w:cs="Segoe UI"/>
+          <w:color w:val="000000" w:themeColor="text1"/>
+        </w:rPr>
+        <w:lastRenderedPageBreak/>
+        <w:t>3.2.3 Calendar Application API</w:t>
+      </w:r>
+    </w:p>
+    <w:p>
+      <w:pPr>
+        <w:pStyle w:val="ListParagraph"/>
+        <w:numPr>
+          <w:ilvl w:val="0"/>
+          <w:numId w:val="3"/>
+        </w:numPr>
+        <w:rPr>
+          <w:rFonts w:ascii="Segoe UI" w:eastAsia="Segoe UI" w:hAnsi="Segoe UI" w:cs="Segoe UI"/>
+          <w:color w:val="000000" w:themeColor="text1"/>
+        </w:rPr>
+      </w:pPr>
+      <w:r>
+        <w:rPr>
+          <w:rFonts w:ascii="Segoe UI" w:eastAsia="Segoe UI" w:hAnsi="Segoe UI" w:cs="Segoe UI"/>
+          <w:color w:val="000000" w:themeColor="text1"/>
+        </w:rPr>
+        <w:t>3.2.4 Priority List</w:t>
+      </w:r>
+    </w:p>
+    <w:p>
+      <w:pPr>
+        <w:pStyle w:val="ListParagraph"/>
+        <w:numPr>
+          <w:ilvl w:val="0"/>
+          <w:numId w:val="3"/>
+        </w:numPr>
+        <w:rPr>
+          <w:rFonts w:ascii="Segoe UI" w:eastAsia="Segoe UI" w:hAnsi="Segoe UI" w:cs="Segoe UI"/>
+          <w:color w:val="000000" w:themeColor="text1"/>
+        </w:rPr>
+      </w:pPr>
+      <w:r>
+        <w:rPr>
+          <w:rFonts w:ascii="Segoe UI" w:eastAsia="Segoe UI" w:hAnsi="Segoe UI" w:cs="Segoe UI"/>
+          <w:color w:val="000000" w:themeColor="text1"/>
+        </w:rPr>
+        <w:t>3.2.5 ADA Compliant</w:t>
+      </w:r>
+    </w:p>
+    <w:p>
+      <w:pPr>
+        <w:pStyle w:val="ListParagraph"/>
+        <w:numPr>
+          <w:ilvl w:val="0"/>
+          <w:numId w:val="3"/>
+        </w:numPr>
+        <w:rPr>
+          <w:rFonts w:ascii="Segoe UI" w:eastAsia="Segoe UI" w:hAnsi="Segoe UI" w:cs="Segoe UI"/>
+          <w:color w:val="000000" w:themeColor="text1"/>
+        </w:rPr>
+      </w:pPr>
+      <w:r>
+        <w:rPr>
+          <w:rFonts w:ascii="Segoe UI" w:eastAsia="Segoe UI" w:hAnsi="Segoe UI" w:cs="Segoe UI"/>
+          <w:color w:val="000000" w:themeColor="text1"/>
+        </w:rPr>
+        <w:t>3.2.7 Reminders</w:t>
+      </w:r>
+    </w:p>
+    <w:p>
+      <w:pPr>
+        <w:pStyle w:val="ListParagraph"/>
+        <w:numPr>
+          <w:ilvl w:val="0"/>
+          <w:numId w:val="3"/>
+        </w:numPr>
+        <w:rPr>
+          <w:rFonts w:ascii="Segoe UI" w:eastAsia="Segoe UI" w:hAnsi="Segoe UI" w:cs="Segoe UI"/>
+          <w:color w:val="000000" w:themeColor="text1"/>
+        </w:rPr>
+      </w:pPr>
+      <w:r>
+        <w:rPr>
+          <w:rFonts w:ascii="Segoe UI" w:eastAsia="Segoe UI" w:hAnsi="Segoe UI" w:cs="Segoe UI"/>
+          <w:color w:val="000000" w:themeColor="text1"/>
+        </w:rPr>
+        <w:t>3.2.8 Links</w:t>
+      </w:r>
+    </w:p>
+    <w:p>
+      <w:pPr>
+        <w:pStyle w:val="ListParagraph"/>
+        <w:numPr>
+          <w:ilvl w:val="0"/>
+          <w:numId w:val="3"/>
+        </w:numPr>
+        <w:rPr>
+          <w:rFonts w:ascii="Segoe UI" w:eastAsia="Segoe UI" w:hAnsi="Segoe UI" w:cs="Segoe UI"/>
+          <w:color w:val="000000" w:themeColor="text1"/>
+        </w:rPr>
+      </w:pPr>
+      <w:r>
+        <w:rPr>
+          <w:rFonts w:ascii="Segoe UI" w:eastAsia="Segoe UI" w:hAnsi="Segoe UI" w:cs="Segoe UI"/>
+          <w:color w:val="000000" w:themeColor="text1"/>
+        </w:rPr>
+        <w:t>3.2.9 Photo Upload</w:t>
+      </w:r>
+    </w:p>
+    <w:p>
+      <w:pPr>
+        <w:pStyle w:val="ListParagraph"/>
+        <w:numPr>
+          <w:ilvl w:val="0"/>
+          <w:numId w:val="3"/>
+        </w:numPr>
+        <w:rPr>
+          <w:rFonts w:ascii="Segoe UI" w:eastAsia="Segoe UI" w:hAnsi="Segoe UI" w:cs="Segoe UI"/>
+          <w:color w:val="000000" w:themeColor="text1"/>
+        </w:rPr>
+      </w:pPr>
+      <w:r>
+        <w:rPr>
+          <w:rFonts w:ascii="Segoe UI" w:eastAsia="Segoe UI" w:hAnsi="Segoe UI" w:cs="Segoe UI"/>
+          <w:color w:val="000000" w:themeColor="text1"/>
+        </w:rPr>
+        <w:t>3.2.10 Collapsible Calendar</w:t>
+      </w:r>
+    </w:p>
+    <w:p>
+      <w:pPr>
+        <w:pStyle w:val="ListParagraph"/>
+        <w:numPr>
+          <w:ilvl w:val="0"/>
+          <w:numId w:val="3"/>
+        </w:numPr>
+        <w:rPr>
+          <w:rFonts w:ascii="Segoe UI" w:eastAsia="Segoe UI" w:hAnsi="Segoe UI" w:cs="Segoe UI"/>
+          <w:color w:val="000000" w:themeColor="text1"/>
+        </w:rPr>
+      </w:pPr>
+      <w:r>
+        <w:rPr>
+          <w:rFonts w:ascii="Segoe UI" w:eastAsia="Segoe UI" w:hAnsi="Segoe UI" w:cs="Segoe UI"/>
+          <w:color w:val="000000" w:themeColor="text1"/>
+        </w:rPr>
+        <w:t>3.2.11 Message Chat</w:t>
+      </w:r>
+    </w:p>
+    <w:p>
+      <w:pPr>
+        <w:pStyle w:val="ListParagraph"/>
+        <w:numPr>
+          <w:ilvl w:val="0"/>
+          <w:numId w:val="3"/>
+        </w:numPr>
+        <w:rPr>
+          <w:rFonts w:ascii="Segoe UI" w:eastAsia="Segoe UI" w:hAnsi="Segoe UI" w:cs="Segoe UI"/>
+          <w:color w:val="000000" w:themeColor="text1"/>
+        </w:rPr>
+      </w:pPr>
+      <w:r>
+        <w:rPr>
+          <w:rFonts w:ascii="Segoe UI" w:eastAsia="Segoe UI" w:hAnsi="Segoe UI" w:cs="Segoe UI"/>
+          <w:color w:val="000000" w:themeColor="text1"/>
+        </w:rPr>
+        <w:t>3.2.12 Video Chat</w:t>
+      </w:r>
+    </w:p>
+    <w:p>
+      <w:pPr>
+        <w:pStyle w:val="ListParagraph"/>
+        <w:numPr>
+          <w:ilvl w:val="0"/>
+          <w:numId w:val="3"/>
+        </w:numPr>
+        <w:rPr>
+          <w:rFonts w:ascii="Segoe UI" w:eastAsia="Segoe UI" w:hAnsi="Segoe UI" w:cs="Segoe UI"/>
+          <w:color w:val="000000" w:themeColor="text1"/>
+        </w:rPr>
+      </w:pPr>
+      <w:r>
+        <w:rPr>
+          <w:rFonts w:ascii="Segoe UI" w:eastAsia="Segoe UI" w:hAnsi="Segoe UI" w:cs="Segoe UI"/>
+          <w:color w:val="000000" w:themeColor="text1"/>
+        </w:rPr>
+        <w:t>3.2.13 FERPA Compliant</w:t>
+      </w:r>
+    </w:p>
+    <w:p>
+      <w:pPr>
+        <w:pStyle w:val="ListParagraph"/>
+        <w:numPr>
+          <w:ilvl w:val="0"/>
+          <w:numId w:val="3"/>
+        </w:numPr>
+        <w:rPr>
+          <w:rFonts w:ascii="Segoe UI" w:eastAsia="Segoe UI" w:hAnsi="Segoe UI" w:cs="Segoe UI"/>
+          <w:color w:val="000000" w:themeColor="text1"/>
+        </w:rPr>
+      </w:pPr>
+      <w:r>
+        <w:rPr>
+          <w:rFonts w:ascii="Segoe UI" w:eastAsia="Segoe UI" w:hAnsi="Segoe UI" w:cs="Segoe UI"/>
+          <w:color w:val="000000" w:themeColor="text1"/>
+        </w:rPr>
+        <w:t>3.2.14 Discussion Board Integration</w:t>
+      </w:r>
+    </w:p>
+    <w:p>
+      <w:pPr>
+        <w:pStyle w:val="ListParagraph"/>
+        <w:numPr>
+          <w:ilvl w:val="0"/>
+          <w:numId w:val="3"/>
+        </w:numPr>
+        <w:rPr>
+          <w:rFonts w:ascii="Segoe UI" w:eastAsia="Segoe UI" w:hAnsi="Segoe UI" w:cs="Segoe UI"/>
+          <w:color w:val="000000" w:themeColor="text1"/>
+        </w:rPr>
+      </w:pPr>
+      <w:r>
+        <w:rPr>
+          <w:rFonts w:ascii="Segoe UI" w:eastAsia="Segoe UI" w:hAnsi="Segoe UI" w:cs="Segoe UI"/>
+          <w:color w:val="000000" w:themeColor="text1"/>
+        </w:rPr>
+        <w:t>3.2.15 Time Zone Conversion</w:t>
+      </w:r>
+    </w:p>
+    <w:p>
+      <w:pPr>
+        <w:pStyle w:val="ListParagraph"/>
+        <w:numPr>
+          <w:ilvl w:val="0"/>
+          <w:numId w:val="3"/>
+        </w:numPr>
+        <w:rPr>
+          <w:rFonts w:ascii="Segoe UI" w:eastAsia="Segoe UI" w:hAnsi="Segoe UI" w:cs="Segoe UI"/>
+          <w:color w:val="000000" w:themeColor="text1"/>
+        </w:rPr>
+      </w:pPr>
+      <w:r>
+        <w:rPr>
+          <w:rFonts w:ascii="Segoe UI" w:eastAsia="Segoe UI" w:hAnsi="Segoe UI" w:cs="Segoe UI"/>
+          <w:color w:val="000000" w:themeColor="text1"/>
+        </w:rPr>
+        <w:t>3.2.16 Recurring Appointments</w:t>
+      </w:r>
+    </w:p>
+    <w:p>
+      <w:pPr>
+        <w:pStyle w:val="ListParagraph"/>
+        <w:numPr>
+          <w:ilvl w:val="0"/>
+          <w:numId w:val="3"/>
+        </w:numPr>
+        <w:rPr>
+          <w:rFonts w:ascii="Segoe UI" w:eastAsia="Segoe UI" w:hAnsi="Segoe UI" w:cs="Segoe UI"/>
+          <w:color w:val="000000" w:themeColor="text1"/>
+        </w:rPr>
+      </w:pPr>
+      <w:r>
+        <w:rPr>
+          <w:rFonts w:ascii="Segoe UI" w:eastAsia="Segoe UI" w:hAnsi="Segoe UI" w:cs="Segoe UI"/>
+          <w:color w:val="000000" w:themeColor="text1"/>
+        </w:rPr>
+        <w:t>3.2.17 Grades</w:t>
+      </w:r>
+    </w:p>
+    <w:p>
+      <w:pPr>
+        <w:pStyle w:val="ListParagraph"/>
+        <w:numPr>
+          <w:ilvl w:val="0"/>
+          <w:numId w:val="3"/>
+        </w:numPr>
+        <w:rPr>
+          <w:rFonts w:ascii="Segoe UI" w:eastAsia="Segoe UI" w:hAnsi="Segoe UI" w:cs="Segoe UI"/>
+          <w:color w:val="000000" w:themeColor="text1"/>
+        </w:rPr>
+      </w:pPr>
+      <w:r>
+        <w:rPr>
+          <w:rFonts w:ascii="Segoe UI" w:eastAsia="Segoe UI" w:hAnsi="Segoe UI" w:cs="Segoe UI"/>
+          <w:color w:val="000000" w:themeColor="text1"/>
+        </w:rPr>
+        <w:t>3.2.18 Widget</w:t>
+      </w:r>
+    </w:p>
+    <w:p>
+      <w:pPr>
+        <w:pStyle w:val="ListParagraph"/>
+        <w:numPr>
+          <w:ilvl w:val="0"/>
+          <w:numId w:val="3"/>
+        </w:numPr>
+        <w:rPr>
+          <w:rFonts w:ascii="Segoe UI" w:eastAsia="Segoe UI" w:hAnsi="Segoe UI" w:cs="Segoe UI"/>
+          <w:color w:val="000000" w:themeColor="text1"/>
+        </w:rPr>
+      </w:pPr>
+      <w:r>
+        <w:rPr>
+          <w:rFonts w:ascii="Segoe UI" w:eastAsia="Segoe UI" w:hAnsi="Segoe UI" w:cs="Segoe UI"/>
+          <w:color w:val="000000" w:themeColor="text1"/>
+        </w:rPr>
+        <w:t>3.2.19 Active Directory/LDAP</w:t>
+      </w:r>
+    </w:p>
+    <w:p>
+      <w:pPr>
+        <w:pStyle w:val="ListParagraph"/>
+        <w:numPr>
+          <w:ilvl w:val="0"/>
+          <w:numId w:val="3"/>
+        </w:numPr>
+        <w:rPr>
+          <w:rFonts w:ascii="Segoe UI" w:eastAsia="Segoe UI" w:hAnsi="Segoe UI" w:cs="Segoe UI"/>
+          <w:color w:val="000000" w:themeColor="text1"/>
+        </w:rPr>
+      </w:pPr>
+      <w:r>
+        <w:rPr>
+          <w:rFonts w:ascii="Segoe UI" w:eastAsia="Segoe UI" w:hAnsi="Segoe UI" w:cs="Segoe UI"/>
+          <w:color w:val="000000" w:themeColor="text1"/>
+        </w:rPr>
+        <w:t>3.2.21 Shared Calendar</w:t>
+      </w:r>
+    </w:p>
+    <w:p>
+      <w:pPr>
+        <w:pStyle w:val="ListParagraph"/>
+        <w:numPr>
+          <w:ilvl w:val="0"/>
+          <w:numId w:val="3"/>
+        </w:numPr>
+        <w:rPr>
+          <w:rFonts w:ascii="Segoe UI" w:eastAsia="Segoe UI" w:hAnsi="Segoe UI" w:cs="Segoe UI"/>
+          <w:color w:val="000000" w:themeColor="text1"/>
+        </w:rPr>
+      </w:pPr>
+      <w:r>
+        <w:rPr>
+          <w:rFonts w:ascii="Segoe UI" w:eastAsia="Segoe UI" w:hAnsi="Segoe UI" w:cs="Segoe UI"/>
+          <w:color w:val="000000" w:themeColor="text1"/>
+        </w:rPr>
+        <w:t>3.2.23 Invitations</w:t>
+      </w:r>
+    </w:p>
+    <w:p>
+      <w:pPr>
+        <w:pStyle w:val="ListParagraph"/>
+        <w:numPr>
+          <w:ilvl w:val="0"/>
+          <w:numId w:val="3"/>
+        </w:numPr>
+        <w:rPr>
+          <w:rFonts w:ascii="Segoe UI" w:eastAsia="Segoe UI" w:hAnsi="Segoe UI" w:cs="Segoe UI"/>
+          <w:color w:val="000000" w:themeColor="text1"/>
+        </w:rPr>
+      </w:pPr>
+      <w:r>
+        <w:rPr>
+          <w:rFonts w:ascii="Segoe UI" w:eastAsia="Segoe UI" w:hAnsi="Segoe UI" w:cs="Segoe UI"/>
+          <w:color w:val="000000" w:themeColor="text1"/>
+        </w:rPr>
+        <w:t>3.2.25 Continuous Calendar</w:t>
+      </w:r>
+    </w:p>
+    <w:p>
+      <w:pPr>
+        <w:pStyle w:val="ListParagraph"/>
+        <w:numPr>
+          <w:ilvl w:val="0"/>
+          <w:numId w:val="3"/>
+        </w:numPr>
+        <w:rPr>
+          <w:rFonts w:ascii="Segoe UI" w:eastAsia="Segoe UI" w:hAnsi="Segoe UI" w:cs="Segoe UI"/>
+          <w:color w:val="000000" w:themeColor="text1"/>
+        </w:rPr>
+      </w:pPr>
+      <w:r>
+        <w:rPr>
+          <w:rFonts w:ascii="Segoe UI" w:eastAsia="Segoe UI" w:hAnsi="Segoe UI" w:cs="Segoe UI"/>
+          <w:color w:val="000000" w:themeColor="text1"/>
+        </w:rPr>
+        <w:t>3.2.27 Location</w:t>
+      </w:r>
+    </w:p>
+    <w:p>
+      <w:pPr>
+        <w:pStyle w:val="ListParagraph"/>
+        <w:numPr>
+          <w:ilvl w:val="0"/>
+          <w:numId w:val="3"/>
+        </w:numPr>
+        <w:rPr>
+          <w:rFonts w:ascii="Segoe UI" w:eastAsia="Segoe UI" w:hAnsi="Segoe UI" w:cs="Segoe UI"/>
+          <w:color w:val="000000" w:themeColor="text1"/>
+        </w:rPr>
+      </w:pPr>
+      <w:r>
+        <w:rPr>
+          <w:rFonts w:ascii="Segoe UI" w:eastAsia="Segoe UI" w:hAnsi="Segoe UI" w:cs="Segoe UI"/>
+          <w:color w:val="000000" w:themeColor="text1"/>
+        </w:rPr>
+        <w:t>3.2.30 Video Tutorial</w:t>
+      </w:r>
+    </w:p>
+    <w:p>
+      <w:pPr>
+        <w:pStyle w:val="ListParagraph"/>
+        <w:numPr>
+          <w:ilvl w:val="0"/>
+          <w:numId w:val="3"/>
+        </w:numPr>
+        <w:rPr>
+          <w:rFonts w:ascii="Segoe UI" w:eastAsia="Segoe UI" w:hAnsi="Segoe UI" w:cs="Segoe UI"/>
+          <w:color w:val="000000" w:themeColor="text1"/>
+        </w:rPr>
+      </w:pPr>
+      <w:r>
+        <w:rPr>
+          <w:rFonts w:ascii="Segoe UI" w:eastAsia="Segoe UI" w:hAnsi="Segoe UI" w:cs="Segoe UI"/>
+          <w:color w:val="000000" w:themeColor="text1"/>
+        </w:rPr>
+        <w:t>3.2.31 Group Permissions</w:t>
+      </w:r>
+    </w:p>
+    <w:p>
+      <w:pPr>
+        <w:pStyle w:val="ListParagraph"/>
+        <w:numPr>
+          <w:ilvl w:val="0"/>
+          <w:numId w:val="3"/>
+        </w:numPr>
+        <w:rPr>
+          <w:rFonts w:ascii="Segoe UI" w:eastAsia="Segoe UI" w:hAnsi="Segoe UI" w:cs="Segoe UI"/>
+          <w:color w:val="000000" w:themeColor="text1"/>
+        </w:rPr>
+      </w:pPr>
+      <w:r>
+        <w:rPr>
+          <w:rFonts w:ascii="Segoe UI" w:eastAsia="Segoe UI" w:hAnsi="Segoe UI" w:cs="Segoe UI"/>
+          <w:color w:val="000000" w:themeColor="text1"/>
+        </w:rPr>
+        <w:t>3.2.33 Sort &amp; Filter</w:t>
+      </w:r>
+    </w:p>
+    <w:p>
+      <w:pPr>
+        <w:pStyle w:val="ListParagraph"/>
+        <w:numPr>
+          <w:ilvl w:val="0"/>
+          <w:numId w:val="3"/>
+        </w:numPr>
+        <w:rPr>
+          <w:rFonts w:ascii="Segoe UI" w:eastAsia="Segoe UI" w:hAnsi="Segoe UI" w:cs="Segoe UI"/>
+          <w:color w:val="000000" w:themeColor="text1"/>
+        </w:rPr>
+      </w:pPr>
+      <w:r>
+        <w:rPr>
+          <w:rFonts w:ascii="Segoe UI" w:eastAsia="Segoe UI" w:hAnsi="Segoe UI" w:cs="Segoe UI"/>
+          <w:color w:val="000000" w:themeColor="text1"/>
+        </w:rPr>
+        <w:t>3.2.34 Personal Assistant</w:t>
+      </w:r>
+    </w:p>
+    <w:p>
+      <w:pPr>
+        <w:pStyle w:val="ListParagraph"/>
+        <w:numPr>
+          <w:ilvl w:val="0"/>
+          <w:numId w:val="3"/>
+        </w:numPr>
+        <w:rPr>
+          <w:rFonts w:ascii="Segoe UI" w:eastAsia="Segoe UI" w:hAnsi="Segoe UI" w:cs="Segoe UI"/>
+          <w:color w:val="000000" w:themeColor="text1"/>
+        </w:rPr>
+      </w:pPr>
+      <w:r>
+        <w:rPr>
+          <w:rFonts w:ascii="Segoe UI" w:eastAsia="Segoe UI" w:hAnsi="Segoe UI" w:cs="Segoe UI"/>
+          <w:color w:val="000000" w:themeColor="text1"/>
+        </w:rPr>
+        <w:t>3.2.35 Feedback</w:t>
+      </w:r>
+    </w:p>
+    <w:p>
+      <w:pPr>
+        <w:pStyle w:val="ListParagraph"/>
+        <w:numPr>
+          <w:ilvl w:val="0"/>
+          <w:numId w:val="3"/>
+        </w:numPr>
+        <w:rPr>
+          <w:rFonts w:ascii="Segoe UI" w:eastAsia="Segoe UI" w:hAnsi="Segoe UI" w:cs="Segoe UI"/>
+          <w:color w:val="000000" w:themeColor="text1"/>
+        </w:rPr>
+      </w:pPr>
+      <w:r>
+        <w:rPr>
+          <w:rFonts w:ascii="Segoe UI" w:eastAsia="Segoe UI" w:hAnsi="Segoe UI" w:cs="Segoe UI"/>
+          <w:color w:val="000000" w:themeColor="text1"/>
+        </w:rPr>
+        <w:t>3.2.36 Database for Account Usernames and Passwords</w:t>
+      </w:r>
+    </w:p>
+    <w:p>
+      <w:pPr>
+        <w:pStyle w:val="ListParagraph"/>
+        <w:numPr>
+          <w:ilvl w:val="0"/>
+          <w:numId w:val="3"/>
+        </w:numPr>
+        <w:rPr>
+          <w:rFonts w:ascii="Segoe UI" w:eastAsia="Segoe UI" w:hAnsi="Segoe UI" w:cs="Segoe UI"/>
+          <w:color w:val="000000" w:themeColor="text1"/>
+        </w:rPr>
+      </w:pPr>
+      <w:r>
+        <w:rPr>
+          <w:rFonts w:ascii="Segoe UI" w:eastAsia="Segoe UI" w:hAnsi="Segoe UI" w:cs="Segoe UI"/>
+          <w:color w:val="000000" w:themeColor="text1"/>
+        </w:rPr>
+        <w:t>3.2.37 Inspirational Quotes and Images</w:t>
+      </w:r>
+    </w:p>
+    <w:p>
+      <w:pPr>
+        <w:pStyle w:val="ListParagraph"/>
+        <w:numPr>
+          <w:ilvl w:val="0"/>
+          <w:numId w:val="3"/>
+        </w:numPr>
+        <w:rPr>
+          <w:rFonts w:ascii="Segoe UI" w:eastAsia="Segoe UI" w:hAnsi="Segoe UI" w:cs="Segoe UI"/>
+          <w:color w:val="000000" w:themeColor="text1"/>
+        </w:rPr>
+      </w:pPr>
+      <w:r>
+        <w:rPr>
+          <w:rFonts w:ascii="Segoe UI" w:eastAsia="Segoe UI" w:hAnsi="Segoe UI" w:cs="Segoe UI"/>
+          <w:color w:val="000000" w:themeColor="text1"/>
+        </w:rPr>
+        <w:t>3.2.38 Night Mode</w:t>
+      </w:r>
+    </w:p>
+    <w:p>
+      <w:pPr>
+        <w:pStyle w:val="ListParagraph"/>
+        <w:numPr>
+          <w:ilvl w:val="0"/>
+          <w:numId w:val="3"/>
+        </w:numPr>
+        <w:rPr>
+          <w:rFonts w:ascii="Segoe UI" w:eastAsia="Segoe UI" w:hAnsi="Segoe UI" w:cs="Segoe UI"/>
+          <w:color w:val="000000" w:themeColor="text1"/>
+        </w:rPr>
+      </w:pPr>
+      <w:r>
+        <w:rPr>
+          <w:rFonts w:ascii="Segoe UI" w:eastAsia="Segoe UI" w:hAnsi="Segoe UI" w:cs="Segoe UI"/>
+          <w:color w:val="000000" w:themeColor="text1"/>
+        </w:rPr>
+        <w:t>3.2.39 Share Calendar Feature</w:t>
+      </w:r>
+    </w:p>
+    <w:p>
+      <w:pPr>
+        <w:pStyle w:val="ListParagraph"/>
+        <w:numPr>
+          <w:ilvl w:val="0"/>
+          <w:numId w:val="3"/>
+        </w:numPr>
+        <w:rPr>
+          <w:rFonts w:ascii="Segoe UI" w:eastAsia="Segoe UI" w:hAnsi="Segoe UI" w:cs="Segoe UI"/>
+          <w:color w:val="000000" w:themeColor="text1"/>
+        </w:rPr>
+      </w:pPr>
+      <w:r>
+        <w:rPr>
+          <w:rFonts w:ascii="Segoe UI" w:eastAsia="Segoe UI" w:hAnsi="Segoe UI" w:cs="Segoe UI"/>
+          <w:color w:val="000000" w:themeColor="text1"/>
+        </w:rPr>
+        <w:t>3.2.40 Weather</w:t>
+      </w:r>
+    </w:p>
+    <w:p>
+      <w:pPr>
+        <w:pStyle w:val="ListParagraph"/>
+        <w:numPr>
+          <w:ilvl w:val="0"/>
+          <w:numId w:val="3"/>
+        </w:numPr>
+        <w:rPr>
+          <w:rFonts w:ascii="Segoe UI" w:eastAsia="Segoe UI" w:hAnsi="Segoe UI" w:cs="Segoe UI"/>
+          <w:color w:val="000000" w:themeColor="text1"/>
+        </w:rPr>
+      </w:pPr>
+      <w:r>
+        <w:rPr>
+          <w:rFonts w:ascii="Segoe UI" w:eastAsia="Segoe UI" w:hAnsi="Segoe UI" w:cs="Segoe UI"/>
+          <w:color w:val="000000" w:themeColor="text1"/>
+        </w:rPr>
+        <w:t>3.2.41 Tutor Integration</w:t>
+      </w:r>
+    </w:p>
+    <w:p>
+      <w:pPr>
+        <w:pStyle w:val="ListParagraph"/>
+        <w:numPr>
+          <w:ilvl w:val="0"/>
+          <w:numId w:val="3"/>
+        </w:numPr>
+        <w:rPr>
+          <w:rFonts w:ascii="Segoe UI" w:eastAsia="Segoe UI" w:hAnsi="Segoe UI" w:cs="Segoe UI"/>
+          <w:color w:val="000000" w:themeColor="text1"/>
+        </w:rPr>
+      </w:pPr>
+      <w:r>
+        <w:rPr>
+          <w:rFonts w:ascii="Segoe UI" w:eastAsia="Segoe UI" w:hAnsi="Segoe UI" w:cs="Segoe UI"/>
+          <w:color w:val="000000" w:themeColor="text1"/>
+        </w:rPr>
+        <w:t>3.2.42 Class Help</w:t>
+      </w:r>
+    </w:p>
+    <w:p>
+      <w:pPr>
+        <w:pStyle w:val="ListParagraph"/>
+        <w:numPr>
+          <w:ilvl w:val="0"/>
+          <w:numId w:val="3"/>
+        </w:numPr>
+        <w:rPr>
+          <w:rFonts w:ascii="Segoe UI" w:eastAsia="Segoe UI" w:hAnsi="Segoe UI" w:cs="Segoe UI"/>
+          <w:color w:val="000000" w:themeColor="text1"/>
+        </w:rPr>
+      </w:pPr>
+      <w:r>
+        <w:rPr>
+          <w:rFonts w:ascii="Segoe UI" w:eastAsia="Segoe UI" w:hAnsi="Segoe UI" w:cs="Segoe UI"/>
+          <w:color w:val="000000" w:themeColor="text1"/>
+        </w:rPr>
+        <w:t>3.2.43 Printing</w:t>
+      </w:r>
+    </w:p>
+    <w:p>
+      <w:pPr>
+        <w:pStyle w:val="ListParagraph"/>
+        <w:numPr>
+          <w:ilvl w:val="0"/>
+          <w:numId w:val="3"/>
+        </w:numPr>
+        <w:rPr>
+          <w:rFonts w:ascii="Segoe UI" w:eastAsia="Segoe UI" w:hAnsi="Segoe UI" w:cs="Segoe UI"/>
+          <w:color w:val="000000" w:themeColor="text1"/>
+        </w:rPr>
+      </w:pPr>
+      <w:r>
+        <w:rPr>
+          <w:rFonts w:ascii="Segoe UI" w:eastAsia="Segoe UI" w:hAnsi="Segoe UI" w:cs="Segoe UI"/>
+          <w:color w:val="000000" w:themeColor="text1"/>
+        </w:rPr>
+        <w:t>3.2.44 Badges</w:t>
+      </w:r>
+    </w:p>
+    <w:p>
+      <w:pPr>
+        <w:pStyle w:val="ListParagraph"/>
+        <w:numPr>
+          <w:ilvl w:val="0"/>
+          <w:numId w:val="3"/>
+        </w:numPr>
+        <w:rPr>
+          <w:rFonts w:ascii="Segoe UI" w:eastAsia="Segoe UI" w:hAnsi="Segoe UI" w:cs="Segoe UI"/>
+          <w:color w:val="000000" w:themeColor="text1"/>
+        </w:rPr>
+      </w:pPr>
+      <w:r>
+        <w:rPr>
+          <w:rFonts w:ascii="Segoe UI" w:eastAsia="Segoe UI" w:hAnsi="Segoe UI" w:cs="Segoe UI"/>
+          <w:color w:val="000000" w:themeColor="text1"/>
+        </w:rPr>
+        <w:t>3.2.45 Quick Access</w:t>
+      </w:r>
+    </w:p>
+    <w:p>
+      <w:pPr>
+        <w:pStyle w:val="ListParagraph"/>
+        <w:numPr>
+          <w:ilvl w:val="0"/>
+          <w:numId w:val="3"/>
+        </w:numPr>
+        <w:rPr>
+          <w:rFonts w:ascii="Segoe UI" w:eastAsia="Segoe UI" w:hAnsi="Segoe UI" w:cs="Segoe UI"/>
+          <w:color w:val="000000" w:themeColor="text1"/>
+        </w:rPr>
+      </w:pPr>
+      <w:r>
+        <w:rPr>
+          <w:rFonts w:ascii="Segoe UI" w:eastAsia="Segoe UI" w:hAnsi="Segoe UI" w:cs="Segoe UI"/>
+          <w:color w:val="000000" w:themeColor="text1"/>
+        </w:rPr>
+        <w:t>3.2.46 Assignment Alarm</w:t>
+      </w:r>
+    </w:p>
+    <w:p>
+      <w:pPr>
+        <w:pStyle w:val="ListParagraph"/>
+        <w:numPr>
+          <w:ilvl w:val="0"/>
+          <w:numId w:val="3"/>
+        </w:numPr>
+        <w:rPr>
+          <w:rFonts w:ascii="Segoe UI" w:eastAsia="Segoe UI" w:hAnsi="Segoe UI" w:cs="Segoe UI"/>
+          <w:color w:val="000000" w:themeColor="text1"/>
+        </w:rPr>
+      </w:pPr>
+      <w:r>
+        <w:rPr>
+          <w:rFonts w:ascii="Segoe UI" w:eastAsia="Segoe UI" w:hAnsi="Segoe UI" w:cs="Segoe UI"/>
+          <w:color w:val="000000" w:themeColor="text1"/>
+        </w:rPr>
+        <w:t>3.2.50 Toolbox Bar</w:t>
+      </w:r>
+    </w:p>
+    <w:p>
+      <w:pPr>
+        <w:pStyle w:val="ListParagraph"/>
+        <w:numPr>
+          <w:ilvl w:val="0"/>
+          <w:numId w:val="3"/>
+        </w:numPr>
+        <w:rPr>
+          <w:rFonts w:ascii="Segoe UI" w:eastAsia="Segoe UI" w:hAnsi="Segoe UI" w:cs="Segoe UI"/>
+          <w:color w:val="000000" w:themeColor="text1"/>
+        </w:rPr>
+      </w:pPr>
+      <w:r>
+        <w:rPr>
+          <w:rFonts w:ascii="Segoe UI" w:eastAsia="Segoe UI" w:hAnsi="Segoe UI" w:cs="Segoe UI"/>
+          <w:color w:val="000000" w:themeColor="text1"/>
+        </w:rPr>
+        <w:t>3.2.51 Custom Images and Icons</w:t>
+      </w:r>
+    </w:p>
+    <w:p>
+      <w:pPr>
+        <w:pStyle w:val="ListParagraph"/>
+        <w:numPr>
+          <w:ilvl w:val="0"/>
+          <w:numId w:val="3"/>
+        </w:numPr>
+        <w:rPr>
+          <w:rFonts w:ascii="Segoe UI" w:eastAsia="Segoe UI" w:hAnsi="Segoe UI" w:cs="Segoe UI"/>
+          <w:color w:val="000000" w:themeColor="text1"/>
+        </w:rPr>
+      </w:pPr>
+      <w:r>
+        <w:rPr>
+          <w:rFonts w:ascii="Segoe UI" w:eastAsia="Segoe UI" w:hAnsi="Segoe UI" w:cs="Segoe UI"/>
+          <w:color w:val="000000" w:themeColor="text1"/>
+        </w:rPr>
+        <w:t>3.2.52 Custom Videos</w:t>
+      </w:r>
+    </w:p>
+    <w:p>
+      <w:pPr>
+        <w:pStyle w:val="ListParagraph"/>
+        <w:numPr>
+          <w:ilvl w:val="0"/>
+          <w:numId w:val="3"/>
+        </w:numPr>
+        <w:rPr>
+          <w:rFonts w:ascii="Segoe UI" w:eastAsia="Segoe UI" w:hAnsi="Segoe UI" w:cs="Segoe UI"/>
+          <w:color w:val="000000" w:themeColor="text1"/>
+        </w:rPr>
+      </w:pPr>
+      <w:r>
+        <w:rPr>
+          <w:rFonts w:ascii="Segoe UI" w:eastAsia="Segoe UI" w:hAnsi="Segoe UI" w:cs="Segoe UI"/>
+          <w:color w:val="000000" w:themeColor="text1"/>
+        </w:rPr>
+        <w:t>3.2.53 Calendar View</w:t>
+      </w:r>
+    </w:p>
+    <w:p>
+      <w:pPr>
+        <w:pStyle w:val="ListParagraph"/>
+        <w:numPr>
+          <w:ilvl w:val="0"/>
+          <w:numId w:val="3"/>
+        </w:numPr>
+        <w:rPr>
+          <w:rFonts w:ascii="Segoe UI" w:eastAsia="Segoe UI" w:hAnsi="Segoe UI" w:cs="Segoe UI"/>
+          <w:color w:val="000000" w:themeColor="text1"/>
+        </w:rPr>
+      </w:pPr>
+      <w:r>
+        <w:rPr>
+          <w:rFonts w:ascii="Segoe UI" w:eastAsia="Segoe UI" w:hAnsi="Segoe UI" w:cs="Segoe UI"/>
+          <w:color w:val="000000" w:themeColor="text1"/>
+        </w:rPr>
+        <w:t>3.2.54 Task Rewards</w:t>
+      </w:r>
+    </w:p>
+    <w:p>
+      <w:pPr>
+        <w:pStyle w:val="ListParagraph"/>
+        <w:numPr>
+          <w:ilvl w:val="0"/>
+          <w:numId w:val="3"/>
+        </w:numPr>
+        <w:rPr>
+          <w:rFonts w:ascii="Segoe UI" w:eastAsia="Segoe UI" w:hAnsi="Segoe UI" w:cs="Segoe UI"/>
+          <w:color w:val="000000" w:themeColor="text1"/>
+        </w:rPr>
+      </w:pPr>
+      <w:r>
+        <w:rPr>
+          <w:rFonts w:ascii="Segoe UI" w:eastAsia="Segoe UI" w:hAnsi="Segoe UI" w:cs="Segoe UI"/>
+          <w:color w:val="000000" w:themeColor="text1"/>
+        </w:rPr>
+        <w:lastRenderedPageBreak/>
+        <w:t>3.2.55 User Task List</w:t>
+      </w:r>
+    </w:p>
+    <w:p>
+      <w:pPr>
+        <w:pStyle w:val="ListParagraph"/>
+        <w:numPr>
+          <w:ilvl w:val="0"/>
+          <w:numId w:val="3"/>
+        </w:numPr>
+        <w:rPr>
+          <w:rFonts w:ascii="Segoe UI" w:eastAsia="Segoe UI" w:hAnsi="Segoe UI" w:cs="Segoe UI"/>
+          <w:color w:val="000000" w:themeColor="text1"/>
+        </w:rPr>
+      </w:pPr>
+      <w:r>
+        <w:rPr>
+          <w:rFonts w:ascii="Segoe UI" w:eastAsia="Segoe UI" w:hAnsi="Segoe UI" w:cs="Segoe UI"/>
+          <w:color w:val="000000" w:themeColor="text1"/>
+        </w:rPr>
+        <w:t>3.2.56 School Catalog</w:t>
+      </w:r>
+    </w:p>
+    <w:p>
+      <w:pPr>
+        <w:rPr>
+          <w:rFonts w:ascii="Segoe UI" w:eastAsia="Segoe UI" w:hAnsi="Segoe UI" w:cs="Segoe UI"/>
+          <w:color w:val="000000" w:themeColor="text1"/>
+        </w:rPr>
+      </w:pPr>
     </w:p>
     <w:sectPr>
       <w:footerReference w:type="default" r:id="rId8"/>
@@ -2182,7 +3689,7 @@
 </file>
 
 <file path=word/endnotes.xml><?xml version="1.0" encoding="utf-8"?>
-<w:endnotes xmlns:wpc="http://schemas.microsoft.com/office/word/2010/wordprocessingCanvas" xmlns:cx="http://schemas.microsoft.com/office/drawing/2014/chartex" xmlns:cx1="http://schemas.microsoft.com/office/drawing/2015/9/8/chartex" xmlns:cx2="http://schemas.microsoft.com/office/drawing/2015/10/21/chartex" xmlns:cx3="http://schemas.microsoft.com/office/drawing/2016/5/9/chartex" xmlns:cx4="http://schemas.microsoft.com/office/drawing/2016/5/10/chartex" xmlns:cx5="http://schemas.microsoft.com/office/drawing/2016/5/11/chartex" xmlns:cx6="http://schemas.microsoft.com/office/drawing/2016/5/12/chartex" xmlns:cx7="http://schemas.microsoft.com/office/drawing/2016/5/13/chartex" xmlns:cx8="http://schemas.microsoft.com/office/drawing/2016/5/14/chartex" xmlns:mc="http://schemas.openxmlformats.org/markup-compatibility/2006" xmlns:aink="http://schemas.microsoft.com/office/drawing/2016/ink" xmlns:am3d="http://schemas.microsoft.com/office/drawing/2017/model3d" xmlns:o="urn:schemas-microsoft-com:office:office" xmlns:r="http://schemas.openxmlformats.org/officeDocument/2006/relationships" xmlns:m="http://schemas.openxmlformats.org/officeDocument/2006/math" xmlns:v="urn:schemas-microsoft-com:vml" xmlns:wp14="http://schemas.microsoft.com/office/word/2010/wordprocessingDrawing" xmlns:wp="http://schemas.openxmlformats.org/drawingml/2006/wordprocessingDrawing" xmlns:w10="urn:schemas-microsoft-com:office:word" xmlns:w="http://schemas.openxmlformats.org/wordprocessingml/2006/main" xmlns:w14="http://schemas.microsoft.com/office/word/2010/wordml" xmlns:w15="http://schemas.microsoft.com/office/word/2012/wordml" xmlns:w16cid="http://schemas.microsoft.com/office/word/2016/wordml/cid" xmlns:w16se="http://schemas.microsoft.com/office/word/2015/wordml/symex" xmlns:wpg="http://schemas.microsoft.com/office/word/2010/wordprocessingGroup" xmlns:wpi="http://schemas.microsoft.com/office/word/2010/wordprocessingInk" xmlns:wne="http://schemas.microsoft.com/office/word/2006/wordml" xmlns:wps="http://schemas.microsoft.com/office/word/2010/wordprocessingShape" mc:Ignorable="w14 w15 w16se w16cid wp14">
+<w:endnotes xmlns:wpc="http://schemas.microsoft.com/office/word/2010/wordprocessingCanvas" xmlns:mc="http://schemas.openxmlformats.org/markup-compatibility/2006" xmlns:o="urn:schemas-microsoft-com:office:office" xmlns:r="http://schemas.openxmlformats.org/officeDocument/2006/relationships" xmlns:m="http://schemas.openxmlformats.org/officeDocument/2006/math" xmlns:v="urn:schemas-microsoft-com:vml" xmlns:wp14="http://schemas.microsoft.com/office/word/2010/wordprocessingDrawing" xmlns:wp="http://schemas.openxmlformats.org/drawingml/2006/wordprocessingDrawing" xmlns:w10="urn:schemas-microsoft-com:office:word" xmlns:w="http://schemas.openxmlformats.org/wordprocessingml/2006/main" xmlns:w14="http://schemas.microsoft.com/office/word/2010/wordml" xmlns:w15="http://schemas.microsoft.com/office/word/2012/wordml" xmlns:wpg="http://schemas.microsoft.com/office/word/2010/wordprocessingGroup" xmlns:wpi="http://schemas.microsoft.com/office/word/2010/wordprocessingInk" xmlns:wne="http://schemas.microsoft.com/office/word/2006/wordml" xmlns:wps="http://schemas.microsoft.com/office/word/2010/wordprocessingShape" mc:Ignorable="w14 w15 wp14">
   <w:endnote w:type="separator" w:id="-1">
     <w:p>
       <w:pPr>
@@ -2207,7 +3714,7 @@
 </file>
 
 <file path=word/footer1.xml><?xml version="1.0" encoding="utf-8"?>
-<w:ftr xmlns:wpc="http://schemas.microsoft.com/office/word/2010/wordprocessingCanvas" xmlns:cx="http://schemas.microsoft.com/office/drawing/2014/chartex" xmlns:cx1="http://schemas.microsoft.com/office/drawing/2015/9/8/chartex" xmlns:cx2="http://schemas.microsoft.com/office/drawing/2015/10/21/chartex" xmlns:cx3="http://schemas.microsoft.com/office/drawing/2016/5/9/chartex" xmlns:cx4="http://schemas.microsoft.com/office/drawing/2016/5/10/chartex" xmlns:cx5="http://schemas.microsoft.com/office/drawing/2016/5/11/chartex" xmlns:cx6="http://schemas.microsoft.com/office/drawing/2016/5/12/chartex" xmlns:cx7="http://schemas.microsoft.com/office/drawing/2016/5/13/chartex" xmlns:cx8="http://schemas.microsoft.com/office/drawing/2016/5/14/chartex" xmlns:mc="http://schemas.openxmlformats.org/markup-compatibility/2006" xmlns:aink="http://schemas.microsoft.com/office/drawing/2016/ink" xmlns:am3d="http://schemas.microsoft.com/office/drawing/2017/model3d" xmlns:o="urn:schemas-microsoft-com:office:office" xmlns:r="http://schemas.openxmlformats.org/officeDocument/2006/relationships" xmlns:m="http://schemas.openxmlformats.org/officeDocument/2006/math" xmlns:v="urn:schemas-microsoft-com:vml" xmlns:wp14="http://schemas.microsoft.com/office/word/2010/wordprocessingDrawing" xmlns:wp="http://schemas.openxmlformats.org/drawingml/2006/wordprocessingDrawing" xmlns:w10="urn:schemas-microsoft-com:office:word" xmlns:w="http://schemas.openxmlformats.org/wordprocessingml/2006/main" xmlns:w14="http://schemas.microsoft.com/office/word/2010/wordml" xmlns:w15="http://schemas.microsoft.com/office/word/2012/wordml" xmlns:w16cid="http://schemas.microsoft.com/office/word/2016/wordml/cid" xmlns:w16se="http://schemas.microsoft.com/office/word/2015/wordml/symex" xmlns:wpg="http://schemas.microsoft.com/office/word/2010/wordprocessingGroup" xmlns:wpi="http://schemas.microsoft.com/office/word/2010/wordprocessingInk" xmlns:wne="http://schemas.microsoft.com/office/word/2006/wordml" xmlns:wps="http://schemas.microsoft.com/office/word/2010/wordprocessingShape" mc:Ignorable="w14 w15 w16se w16cid wp14">
+<w:ftr xmlns:wpc="http://schemas.microsoft.com/office/word/2010/wordprocessingCanvas" xmlns:mc="http://schemas.openxmlformats.org/markup-compatibility/2006" xmlns:o="urn:schemas-microsoft-com:office:office" xmlns:r="http://schemas.openxmlformats.org/officeDocument/2006/relationships" xmlns:m="http://schemas.openxmlformats.org/officeDocument/2006/math" xmlns:v="urn:schemas-microsoft-com:vml" xmlns:wp14="http://schemas.microsoft.com/office/word/2010/wordprocessingDrawing" xmlns:wp="http://schemas.openxmlformats.org/drawingml/2006/wordprocessingDrawing" xmlns:w10="urn:schemas-microsoft-com:office:word" xmlns:w="http://schemas.openxmlformats.org/wordprocessingml/2006/main" xmlns:w14="http://schemas.microsoft.com/office/word/2010/wordml" xmlns:w15="http://schemas.microsoft.com/office/word/2012/wordml" xmlns:wpg="http://schemas.microsoft.com/office/word/2010/wordprocessingGroup" xmlns:wpi="http://schemas.microsoft.com/office/word/2010/wordprocessingInk" xmlns:wne="http://schemas.microsoft.com/office/word/2006/wordml" xmlns:wps="http://schemas.microsoft.com/office/word/2010/wordprocessingShape" mc:Ignorable="w14 w15 wp14">
   <w:sdt>
     <w:sdtPr>
       <w:id w:val="-53239005"/>
@@ -2244,7 +3751,7 @@
           <w:rPr>
             <w:noProof/>
           </w:rPr>
-          <w:t>6</w:t>
+          <w:t>1</w:t>
         </w:r>
         <w:r>
           <w:rPr>
@@ -2277,7 +3784,7 @@
 </file>
 
 <file path=word/footnotes.xml><?xml version="1.0" encoding="utf-8"?>
-<w:footnotes xmlns:wpc="http://schemas.microsoft.com/office/word/2010/wordprocessingCanvas" xmlns:cx="http://schemas.microsoft.com/office/drawing/2014/chartex" xmlns:cx1="http://schemas.microsoft.com/office/drawing/2015/9/8/chartex" xmlns:cx2="http://schemas.microsoft.com/office/drawing/2015/10/21/chartex" xmlns:cx3="http://schemas.microsoft.com/office/drawing/2016/5/9/chartex" xmlns:cx4="http://schemas.microsoft.com/office/drawing/2016/5/10/chartex" xmlns:cx5="http://schemas.microsoft.com/office/drawing/2016/5/11/chartex" xmlns:cx6="http://schemas.microsoft.com/office/drawing/2016/5/12/chartex" xmlns:cx7="http://schemas.microsoft.com/office/drawing/2016/5/13/chartex" xmlns:cx8="http://schemas.microsoft.com/office/drawing/2016/5/14/chartex" xmlns:mc="http://schemas.openxmlformats.org/markup-compatibility/2006" xmlns:aink="http://schemas.microsoft.com/office/drawing/2016/ink" xmlns:am3d="http://schemas.microsoft.com/office/drawing/2017/model3d" xmlns:o="urn:schemas-microsoft-com:office:office" xmlns:r="http://schemas.openxmlformats.org/officeDocument/2006/relationships" xmlns:m="http://schemas.openxmlformats.org/officeDocument/2006/math" xmlns:v="urn:schemas-microsoft-com:vml" xmlns:wp14="http://schemas.microsoft.com/office/word/2010/wordprocessingDrawing" xmlns:wp="http://schemas.openxmlformats.org/drawingml/2006/wordprocessingDrawing" xmlns:w10="urn:schemas-microsoft-com:office:word" xmlns:w="http://schemas.openxmlformats.org/wordprocessingml/2006/main" xmlns:w14="http://schemas.microsoft.com/office/word/2010/wordml" xmlns:w15="http://schemas.microsoft.com/office/word/2012/wordml" xmlns:w16cid="http://schemas.microsoft.com/office/word/2016/wordml/cid" xmlns:w16se="http://schemas.microsoft.com/office/word/2015/wordml/symex" xmlns:wpg="http://schemas.microsoft.com/office/word/2010/wordprocessingGroup" xmlns:wpi="http://schemas.microsoft.com/office/word/2010/wordprocessingInk" xmlns:wne="http://schemas.microsoft.com/office/word/2006/wordml" xmlns:wps="http://schemas.microsoft.com/office/word/2010/wordprocessingShape" mc:Ignorable="w14 w15 w16se w16cid wp14">
+<w:footnotes xmlns:wpc="http://schemas.microsoft.com/office/word/2010/wordprocessingCanvas" xmlns:mc="http://schemas.openxmlformats.org/markup-compatibility/2006" xmlns:o="urn:schemas-microsoft-com:office:office" xmlns:r="http://schemas.openxmlformats.org/officeDocument/2006/relationships" xmlns:m="http://schemas.openxmlformats.org/officeDocument/2006/math" xmlns:v="urn:schemas-microsoft-com:vml" xmlns:wp14="http://schemas.microsoft.com/office/word/2010/wordprocessingDrawing" xmlns:wp="http://schemas.openxmlformats.org/drawingml/2006/wordprocessingDrawing" xmlns:w10="urn:schemas-microsoft-com:office:word" xmlns:w="http://schemas.openxmlformats.org/wordprocessingml/2006/main" xmlns:w14="http://schemas.microsoft.com/office/word/2010/wordml" xmlns:w15="http://schemas.microsoft.com/office/word/2012/wordml" xmlns:wpg="http://schemas.microsoft.com/office/word/2010/wordprocessingGroup" xmlns:wpi="http://schemas.microsoft.com/office/word/2010/wordprocessingInk" xmlns:wne="http://schemas.microsoft.com/office/word/2006/wordml" xmlns:wps="http://schemas.microsoft.com/office/word/2010/wordprocessingShape" mc:Ignorable="w14 w15 wp14">
   <w:footnote w:type="separator" w:id="-1">
     <w:p>
       <w:pPr>
@@ -2302,8 +3809,121 @@
 </file>
 
 <file path=word/numbering.xml><?xml version="1.0" encoding="utf-8"?>
-<w:numbering xmlns:wpc="http://schemas.microsoft.com/office/word/2010/wordprocessingCanvas" xmlns:cx="http://schemas.microsoft.com/office/drawing/2014/chartex" xmlns:cx1="http://schemas.microsoft.com/office/drawing/2015/9/8/chartex" xmlns:cx2="http://schemas.microsoft.com/office/drawing/2015/10/21/chartex" xmlns:cx3="http://schemas.microsoft.com/office/drawing/2016/5/9/chartex" xmlns:cx4="http://schemas.microsoft.com/office/drawing/2016/5/10/chartex" xmlns:cx5="http://schemas.microsoft.com/office/drawing/2016/5/11/chartex" xmlns:cx6="http://schemas.microsoft.com/office/drawing/2016/5/12/chartex" xmlns:cx7="http://schemas.microsoft.com/office/drawing/2016/5/13/chartex" xmlns:cx8="http://schemas.microsoft.com/office/drawing/2016/5/14/chartex" xmlns:mc="http://schemas.openxmlformats.org/markup-compatibility/2006" xmlns:aink="http://schemas.microsoft.com/office/drawing/2016/ink" xmlns:am3d="http://schemas.microsoft.com/office/drawing/2017/model3d" xmlns:o="urn:schemas-microsoft-com:office:office" xmlns:r="http://schemas.openxmlformats.org/officeDocument/2006/relationships" xmlns:m="http://schemas.openxmlformats.org/officeDocument/2006/math" xmlns:v="urn:schemas-microsoft-com:vml" xmlns:wp14="http://schemas.microsoft.com/office/word/2010/wordprocessingDrawing" xmlns:wp="http://schemas.openxmlformats.org/drawingml/2006/wordprocessingDrawing" xmlns:w10="urn:schemas-microsoft-com:office:word" xmlns:w="http://schemas.openxmlformats.org/wordprocessingml/2006/main" xmlns:w14="http://schemas.microsoft.com/office/word/2010/wordml" xmlns:w15="http://schemas.microsoft.com/office/word/2012/wordml" xmlns:w16cid="http://schemas.microsoft.com/office/word/2016/wordml/cid" xmlns:w16se="http://schemas.microsoft.com/office/word/2015/wordml/symex" xmlns:wpg="http://schemas.microsoft.com/office/word/2010/wordprocessingGroup" xmlns:wpi="http://schemas.microsoft.com/office/word/2010/wordprocessingInk" xmlns:wne="http://schemas.microsoft.com/office/word/2006/wordml" xmlns:wps="http://schemas.microsoft.com/office/word/2010/wordprocessingShape" mc:Ignorable="w14 w15 w16se w16cid wp14">
+<w:numbering xmlns:wpc="http://schemas.microsoft.com/office/word/2010/wordprocessingCanvas" xmlns:mc="http://schemas.openxmlformats.org/markup-compatibility/2006" xmlns:o="urn:schemas-microsoft-com:office:office" xmlns:r="http://schemas.openxmlformats.org/officeDocument/2006/relationships" xmlns:m="http://schemas.openxmlformats.org/officeDocument/2006/math" xmlns:v="urn:schemas-microsoft-com:vml" xmlns:wp14="http://schemas.microsoft.com/office/word/2010/wordprocessingDrawing" xmlns:wp="http://schemas.openxmlformats.org/drawingml/2006/wordprocessingDrawing" xmlns:w10="urn:schemas-microsoft-com:office:word" xmlns:w="http://schemas.openxmlformats.org/wordprocessingml/2006/main" xmlns:w14="http://schemas.microsoft.com/office/word/2010/wordml" xmlns:w15="http://schemas.microsoft.com/office/word/2012/wordml" xmlns:wpg="http://schemas.microsoft.com/office/word/2010/wordprocessingGroup" xmlns:wpi="http://schemas.microsoft.com/office/word/2010/wordprocessingInk" xmlns:wne="http://schemas.microsoft.com/office/word/2006/wordml" xmlns:wps="http://schemas.microsoft.com/office/word/2010/wordprocessingShape" mc:Ignorable="w14 w15 wp14">
   <w:abstractNum w:abstractNumId="0" w15:restartNumberingAfterBreak="0">
+    <w:nsid w:val="07002CB9"/>
+    <w:multiLevelType w:val="hybridMultilevel"/>
+    <w:tmpl w:val="DC16F616"/>
+    <w:lvl w:ilvl="0" w:tplc="04090001">
+      <w:start w:val="1"/>
+      <w:numFmt w:val="bullet"/>
+      <w:lvlText w:val=""/>
+      <w:lvlJc w:val="left"/>
+      <w:pPr>
+        <w:ind w:left="720" w:hanging="360"/>
+      </w:pPr>
+      <w:rPr>
+        <w:rFonts w:ascii="Symbol" w:hAnsi="Symbol" w:hint="default"/>
+      </w:rPr>
+    </w:lvl>
+    <w:lvl w:ilvl="1" w:tplc="04090003">
+      <w:start w:val="1"/>
+      <w:numFmt w:val="bullet"/>
+      <w:lvlText w:val="o"/>
+      <w:lvlJc w:val="left"/>
+      <w:pPr>
+        <w:ind w:left="1440" w:hanging="360"/>
+      </w:pPr>
+      <w:rPr>
+        <w:rFonts w:ascii="Courier New" w:hAnsi="Courier New" w:cs="Courier New" w:hint="default"/>
+      </w:rPr>
+    </w:lvl>
+    <w:lvl w:ilvl="2" w:tplc="04090005" w:tentative="1">
+      <w:start w:val="1"/>
+      <w:numFmt w:val="bullet"/>
+      <w:lvlText w:val=""/>
+      <w:lvlJc w:val="left"/>
+      <w:pPr>
+        <w:ind w:left="2160" w:hanging="360"/>
+      </w:pPr>
+      <w:rPr>
+        <w:rFonts w:ascii="Wingdings" w:hAnsi="Wingdings" w:hint="default"/>
+      </w:rPr>
+    </w:lvl>
+    <w:lvl w:ilvl="3" w:tplc="04090001" w:tentative="1">
+      <w:start w:val="1"/>
+      <w:numFmt w:val="bullet"/>
+      <w:lvlText w:val=""/>
+      <w:lvlJc w:val="left"/>
+      <w:pPr>
+        <w:ind w:left="2880" w:hanging="360"/>
+      </w:pPr>
+      <w:rPr>
+        <w:rFonts w:ascii="Symbol" w:hAnsi="Symbol" w:hint="default"/>
+      </w:rPr>
+    </w:lvl>
+    <w:lvl w:ilvl="4" w:tplc="04090003" w:tentative="1">
+      <w:start w:val="1"/>
+      <w:numFmt w:val="bullet"/>
+      <w:lvlText w:val="o"/>
+      <w:lvlJc w:val="left"/>
+      <w:pPr>
+        <w:ind w:left="3600" w:hanging="360"/>
+      </w:pPr>
+      <w:rPr>
+        <w:rFonts w:ascii="Courier New" w:hAnsi="Courier New" w:cs="Courier New" w:hint="default"/>
+      </w:rPr>
+    </w:lvl>
+    <w:lvl w:ilvl="5" w:tplc="04090005" w:tentative="1">
+      <w:start w:val="1"/>
+      <w:numFmt w:val="bullet"/>
+      <w:lvlText w:val=""/>
+      <w:lvlJc w:val="left"/>
+      <w:pPr>
+        <w:ind w:left="4320" w:hanging="360"/>
+      </w:pPr>
+      <w:rPr>
+        <w:rFonts w:ascii="Wingdings" w:hAnsi="Wingdings" w:hint="default"/>
+      </w:rPr>
+    </w:lvl>
+    <w:lvl w:ilvl="6" w:tplc="04090001" w:tentative="1">
+      <w:start w:val="1"/>
+      <w:numFmt w:val="bullet"/>
+      <w:lvlText w:val=""/>
+      <w:lvlJc w:val="left"/>
+      <w:pPr>
+        <w:ind w:left="5040" w:hanging="360"/>
+      </w:pPr>
+      <w:rPr>
+        <w:rFonts w:ascii="Symbol" w:hAnsi="Symbol" w:hint="default"/>
+      </w:rPr>
+    </w:lvl>
+    <w:lvl w:ilvl="7" w:tplc="04090003" w:tentative="1">
+      <w:start w:val="1"/>
+      <w:numFmt w:val="bullet"/>
+      <w:lvlText w:val="o"/>
+      <w:lvlJc w:val="left"/>
+      <w:pPr>
+        <w:ind w:left="5760" w:hanging="360"/>
+      </w:pPr>
+      <w:rPr>
+        <w:rFonts w:ascii="Courier New" w:hAnsi="Courier New" w:cs="Courier New" w:hint="default"/>
+      </w:rPr>
+    </w:lvl>
+    <w:lvl w:ilvl="8" w:tplc="04090005" w:tentative="1">
+      <w:start w:val="1"/>
+      <w:numFmt w:val="bullet"/>
+      <w:lvlText w:val=""/>
+      <w:lvlJc w:val="left"/>
+      <w:pPr>
+        <w:ind w:left="6480" w:hanging="360"/>
+      </w:pPr>
+      <w:rPr>
+        <w:rFonts w:ascii="Wingdings" w:hAnsi="Wingdings" w:hint="default"/>
+      </w:rPr>
+    </w:lvl>
+  </w:abstractNum>
+  <w:abstractNum w:abstractNumId="1" w15:restartNumberingAfterBreak="0">
     <w:nsid w:val="3B5E5519"/>
     <w:multiLevelType w:val="multilevel"/>
     <w:tmpl w:val="F22AF34C"/>
@@ -2452,14 +4072,133 @@
       </w:rPr>
     </w:lvl>
   </w:abstractNum>
+  <w:abstractNum w:abstractNumId="2" w15:restartNumberingAfterBreak="0">
+    <w:nsid w:val="3F8D5503"/>
+    <w:multiLevelType w:val="hybridMultilevel"/>
+    <w:tmpl w:val="56E87C06"/>
+    <w:lvl w:ilvl="0" w:tplc="04090001">
+      <w:start w:val="1"/>
+      <w:numFmt w:val="bullet"/>
+      <w:lvlText w:val=""/>
+      <w:lvlJc w:val="left"/>
+      <w:pPr>
+        <w:ind w:left="720" w:hanging="360"/>
+      </w:pPr>
+      <w:rPr>
+        <w:rFonts w:ascii="Symbol" w:hAnsi="Symbol" w:hint="default"/>
+      </w:rPr>
+    </w:lvl>
+    <w:lvl w:ilvl="1" w:tplc="04090003" w:tentative="1">
+      <w:start w:val="1"/>
+      <w:numFmt w:val="bullet"/>
+      <w:lvlText w:val="o"/>
+      <w:lvlJc w:val="left"/>
+      <w:pPr>
+        <w:ind w:left="1440" w:hanging="360"/>
+      </w:pPr>
+      <w:rPr>
+        <w:rFonts w:ascii="Courier New" w:hAnsi="Courier New" w:cs="Courier New" w:hint="default"/>
+      </w:rPr>
+    </w:lvl>
+    <w:lvl w:ilvl="2" w:tplc="04090005" w:tentative="1">
+      <w:start w:val="1"/>
+      <w:numFmt w:val="bullet"/>
+      <w:lvlText w:val=""/>
+      <w:lvlJc w:val="left"/>
+      <w:pPr>
+        <w:ind w:left="2160" w:hanging="360"/>
+      </w:pPr>
+      <w:rPr>
+        <w:rFonts w:ascii="Wingdings" w:hAnsi="Wingdings" w:hint="default"/>
+      </w:rPr>
+    </w:lvl>
+    <w:lvl w:ilvl="3" w:tplc="04090001" w:tentative="1">
+      <w:start w:val="1"/>
+      <w:numFmt w:val="bullet"/>
+      <w:lvlText w:val=""/>
+      <w:lvlJc w:val="left"/>
+      <w:pPr>
+        <w:ind w:left="2880" w:hanging="360"/>
+      </w:pPr>
+      <w:rPr>
+        <w:rFonts w:ascii="Symbol" w:hAnsi="Symbol" w:hint="default"/>
+      </w:rPr>
+    </w:lvl>
+    <w:lvl w:ilvl="4" w:tplc="04090003" w:tentative="1">
+      <w:start w:val="1"/>
+      <w:numFmt w:val="bullet"/>
+      <w:lvlText w:val="o"/>
+      <w:lvlJc w:val="left"/>
+      <w:pPr>
+        <w:ind w:left="3600" w:hanging="360"/>
+      </w:pPr>
+      <w:rPr>
+        <w:rFonts w:ascii="Courier New" w:hAnsi="Courier New" w:cs="Courier New" w:hint="default"/>
+      </w:rPr>
+    </w:lvl>
+    <w:lvl w:ilvl="5" w:tplc="04090005" w:tentative="1">
+      <w:start w:val="1"/>
+      <w:numFmt w:val="bullet"/>
+      <w:lvlText w:val=""/>
+      <w:lvlJc w:val="left"/>
+      <w:pPr>
+        <w:ind w:left="4320" w:hanging="360"/>
+      </w:pPr>
+      <w:rPr>
+        <w:rFonts w:ascii="Wingdings" w:hAnsi="Wingdings" w:hint="default"/>
+      </w:rPr>
+    </w:lvl>
+    <w:lvl w:ilvl="6" w:tplc="04090001" w:tentative="1">
+      <w:start w:val="1"/>
+      <w:numFmt w:val="bullet"/>
+      <w:lvlText w:val=""/>
+      <w:lvlJc w:val="left"/>
+      <w:pPr>
+        <w:ind w:left="5040" w:hanging="360"/>
+      </w:pPr>
+      <w:rPr>
+        <w:rFonts w:ascii="Symbol" w:hAnsi="Symbol" w:hint="default"/>
+      </w:rPr>
+    </w:lvl>
+    <w:lvl w:ilvl="7" w:tplc="04090003" w:tentative="1">
+      <w:start w:val="1"/>
+      <w:numFmt w:val="bullet"/>
+      <w:lvlText w:val="o"/>
+      <w:lvlJc w:val="left"/>
+      <w:pPr>
+        <w:ind w:left="5760" w:hanging="360"/>
+      </w:pPr>
+      <w:rPr>
+        <w:rFonts w:ascii="Courier New" w:hAnsi="Courier New" w:cs="Courier New" w:hint="default"/>
+      </w:rPr>
+    </w:lvl>
+    <w:lvl w:ilvl="8" w:tplc="04090005" w:tentative="1">
+      <w:start w:val="1"/>
+      <w:numFmt w:val="bullet"/>
+      <w:lvlText w:val=""/>
+      <w:lvlJc w:val="left"/>
+      <w:pPr>
+        <w:ind w:left="6480" w:hanging="360"/>
+      </w:pPr>
+      <w:rPr>
+        <w:rFonts w:ascii="Wingdings" w:hAnsi="Wingdings" w:hint="default"/>
+      </w:rPr>
+    </w:lvl>
+  </w:abstractNum>
   <w:num w:numId="1">
+    <w:abstractNumId w:val="1"/>
+  </w:num>
+  <w:num w:numId="2">
     <w:abstractNumId w:val="0"/>
+  </w:num>
+  <w:num w:numId="3">
+    <w:abstractNumId w:val="2"/>
   </w:num>
 </w:numbering>
 </file>
 
 <file path=word/styles.xml><?xml version="1.0" encoding="utf-8"?>
-<w:styles xmlns:mc="http://schemas.openxmlformats.org/markup-compatibility/2006" xmlns:r="http://schemas.openxmlformats.org/officeDocument/2006/relationships" xmlns:w="http://schemas.openxmlformats.org/wordprocessingml/2006/main" xmlns:w14="http://schemas.microsoft.com/office/word/2010/wordml" xmlns:w15="http://schemas.microsoft.com/office/word/2012/wordml" xmlns:w16cid="http://schemas.microsoft.com/office/word/2016/wordml/cid" xmlns:w16se="http://schemas.microsoft.com/office/word/2015/wordml/symex" mc:Ignorable="w14 w15 w16se w16cid">
+<w:styles xmlns:mc="http://schemas.openxmlformats.org/markup-compatibility/2006" xmlns:r="http://schemas.openxmlformats.org/officeDocument/2006/relationships" xmlns:w="http://schemas.openxmlformats.org/wordprocessingml/2006/main" xmlns:w14="http://schemas.microsoft.com/office/word/2010/wordml" xmlns:w15="http://schemas.microsoft.com/office/word/2012/wordml" mc:Ignorable="w14 w15">
   <w:docDefaults>
     <w:rPrDefault>
       <w:rPr>
@@ -2475,7 +4214,7 @@
       </w:pPr>
     </w:pPrDefault>
   </w:docDefaults>
-  <w:latentStyles w:defLockedState="0" w:defUIPriority="99" w:defSemiHidden="0" w:defUnhideWhenUsed="0" w:defQFormat="0" w:count="375">
+  <w:latentStyles w:defLockedState="0" w:defUIPriority="99" w:defSemiHidden="0" w:defUnhideWhenUsed="0" w:defQFormat="0" w:count="371">
     <w:lsdException w:name="Normal" w:uiPriority="0" w:qFormat="1"/>
     <w:lsdException w:name="heading 1" w:uiPriority="9" w:qFormat="1"/>
     <w:lsdException w:name="heading 2" w:semiHidden="1" w:uiPriority="9" w:unhideWhenUsed="1" w:qFormat="1"/>
@@ -2847,10 +4586,6 @@
     <w:lsdException w:name="List Table 5 Dark Accent 6" w:uiPriority="50"/>
     <w:lsdException w:name="List Table 6 Colorful Accent 6" w:uiPriority="51"/>
     <w:lsdException w:name="List Table 7 Colorful Accent 6" w:uiPriority="52"/>
-    <w:lsdException w:name="Mention" w:semiHidden="1" w:unhideWhenUsed="1"/>
-    <w:lsdException w:name="Smart Hyperlink" w:semiHidden="1" w:unhideWhenUsed="1"/>
-    <w:lsdException w:name="Hashtag" w:semiHidden="1" w:unhideWhenUsed="1"/>
-    <w:lsdException w:name="Unresolved Mention" w:semiHidden="1" w:unhideWhenUsed="1"/>
   </w:latentStyles>
   <w:style w:type="paragraph" w:default="1" w:styleId="Normal">
     <w:name w:val="Normal"/>
@@ -3115,6 +4850,17 @@
       <w:color w:val="0563C1" w:themeColor="hyperlink"/>
       <w:u w:val="single"/>
     </w:rPr>
+  </w:style>
+  <w:style w:type="paragraph" w:styleId="ListParagraph">
+    <w:name w:val="List Paragraph"/>
+    <w:basedOn w:val="Normal"/>
+    <w:uiPriority w:val="34"/>
+    <w:qFormat/>
+    <w:rsid w:val="00C80948"/>
+    <w:pPr>
+      <w:ind w:left="720"/>
+      <w:contextualSpacing/>
+    </w:pPr>
   </w:style>
 </w:styles>
 </file>
@@ -3385,7 +5131,7 @@
 </file>
 
 <file path=customXml/itemProps1.xml><?xml version="1.0" encoding="utf-8"?>
-<ds:datastoreItem xmlns:ds="http://schemas.openxmlformats.org/officeDocument/2006/customXml" ds:itemID="{A2106FD8-14CB-425F-B7C7-B65366BC026F}">
+<ds:datastoreItem xmlns:ds="http://schemas.openxmlformats.org/officeDocument/2006/customXml" ds:itemID="{C6669542-0AAA-4BF6-9360-483F3486A106}">
   <ds:schemaRefs>
     <ds:schemaRef ds:uri="http://schemas.openxmlformats.org/officeDocument/2006/bibliography"/>
   </ds:schemaRefs>

</xml_diff>